<commit_message>
vault backup: 2023-10-05 16:44:08
</commit_message>
<xml_diff>
--- a/Vakken/Journalistieke en Redactionele Vaardigheden/Interview/Feedback folder/Interviewplan_JortSiemes_VincentIcke - na feedback.docx
+++ b/Vakken/Journalistieke en Redactionele Vaardigheden/Interview/Feedback folder/Interviewplan_JortSiemes_VincentIcke - na feedback.docx
@@ -414,7 +414,7 @@
     </w:p>
     <w:p>
       <w:pPr>
-        <w:pStyle w:val="Lijstalinea"/>
+        <w:pStyle w:val="ListParagraph"/>
         <w:numPr>
           <w:ilvl w:val="0"/>
           <w:numId w:val="9"/>
@@ -450,7 +450,7 @@
     </w:p>
     <w:p>
       <w:pPr>
-        <w:pStyle w:val="Lijstalinea"/>
+        <w:pStyle w:val="ListParagraph"/>
         <w:numPr>
           <w:ilvl w:val="0"/>
           <w:numId w:val="9"/>
@@ -470,7 +470,7 @@
     </w:p>
     <w:p>
       <w:pPr>
-        <w:pStyle w:val="Lijstalinea"/>
+        <w:pStyle w:val="ListParagraph"/>
         <w:numPr>
           <w:ilvl w:val="0"/>
           <w:numId w:val="9"/>
@@ -556,7 +556,7 @@
       <w:commentRangeEnd w:id="0"/>
       <w:r>
         <w:rPr>
-          <w:rStyle w:val="Verwijzingopmerking"/>
+          <w:rStyle w:val="CommentReference"/>
         </w:rPr>
         <w:commentReference w:id="0"/>
       </w:r>
@@ -593,7 +593,7 @@
     </w:p>
     <w:p>
       <w:pPr>
-        <w:pStyle w:val="Normaalweb"/>
+        <w:pStyle w:val="NormalWeb"/>
         <w:numPr>
           <w:ilvl w:val="0"/>
           <w:numId w:val="9"/>
@@ -618,7 +618,7 @@
     </w:p>
     <w:p>
       <w:pPr>
-        <w:pStyle w:val="Normaalweb"/>
+        <w:pStyle w:val="NormalWeb"/>
         <w:numPr>
           <w:ilvl w:val="0"/>
           <w:numId w:val="9"/>
@@ -643,7 +643,7 @@
     </w:p>
     <w:p>
       <w:pPr>
-        <w:pStyle w:val="Normaalweb"/>
+        <w:pStyle w:val="NormalWeb"/>
         <w:numPr>
           <w:ilvl w:val="0"/>
           <w:numId w:val="9"/>
@@ -719,7 +719,7 @@
     </w:p>
     <w:p>
       <w:pPr>
-        <w:pStyle w:val="Normaalweb"/>
+        <w:pStyle w:val="NormalWeb"/>
         <w:numPr>
           <w:ilvl w:val="0"/>
           <w:numId w:val="9"/>
@@ -764,7 +764,7 @@
     </w:p>
     <w:p>
       <w:pPr>
-        <w:pStyle w:val="Normaalweb"/>
+        <w:pStyle w:val="NormalWeb"/>
         <w:numPr>
           <w:ilvl w:val="0"/>
           <w:numId w:val="9"/>
@@ -849,7 +849,7 @@
     </w:p>
     <w:p>
       <w:pPr>
-        <w:pStyle w:val="Normaalweb"/>
+        <w:pStyle w:val="NormalWeb"/>
         <w:numPr>
           <w:ilvl w:val="0"/>
           <w:numId w:val="9"/>
@@ -892,7 +892,7 @@
     </w:p>
     <w:p>
       <w:pPr>
-        <w:pStyle w:val="Normaalweb"/>
+        <w:pStyle w:val="NormalWeb"/>
         <w:shd w:val="clear" w:color="auto" w:fill="FFFFFF"/>
         <w:rPr>
           <w:rFonts w:ascii="Simplistic Sans Bold" w:eastAsiaTheme="minorHAnsi" w:hAnsi="Simplistic Sans Bold" w:cstheme="minorBidi"/>
@@ -913,7 +913,7 @@
     </w:p>
     <w:p>
       <w:pPr>
-        <w:pStyle w:val="Normaalweb"/>
+        <w:pStyle w:val="NormalWeb"/>
         <w:numPr>
           <w:ilvl w:val="0"/>
           <w:numId w:val="9"/>
@@ -938,7 +938,7 @@
     </w:p>
     <w:p>
       <w:pPr>
-        <w:pStyle w:val="Normaalweb"/>
+        <w:pStyle w:val="NormalWeb"/>
         <w:numPr>
           <w:ilvl w:val="0"/>
           <w:numId w:val="9"/>
@@ -983,7 +983,7 @@
     </w:p>
     <w:p>
       <w:pPr>
-        <w:pStyle w:val="Normaalweb"/>
+        <w:pStyle w:val="NormalWeb"/>
         <w:numPr>
           <w:ilvl w:val="0"/>
           <w:numId w:val="9"/>
@@ -1008,7 +1008,7 @@
     </w:p>
     <w:p>
       <w:pPr>
-        <w:pStyle w:val="Normaalweb"/>
+        <w:pStyle w:val="NormalWeb"/>
         <w:numPr>
           <w:ilvl w:val="0"/>
           <w:numId w:val="9"/>
@@ -1073,7 +1073,7 @@
     </w:p>
     <w:p>
       <w:pPr>
-        <w:pStyle w:val="Normaalweb"/>
+        <w:pStyle w:val="NormalWeb"/>
         <w:numPr>
           <w:ilvl w:val="0"/>
           <w:numId w:val="9"/>
@@ -1099,7 +1099,7 @@
     </w:p>
     <w:p>
       <w:pPr>
-        <w:pStyle w:val="Normaalweb"/>
+        <w:pStyle w:val="NormalWeb"/>
         <w:numPr>
           <w:ilvl w:val="0"/>
           <w:numId w:val="9"/>
@@ -1124,7 +1124,7 @@
     </w:p>
     <w:p>
       <w:pPr>
-        <w:pStyle w:val="Normaalweb"/>
+        <w:pStyle w:val="NormalWeb"/>
         <w:numPr>
           <w:ilvl w:val="0"/>
           <w:numId w:val="9"/>
@@ -1170,7 +1170,7 @@
     </w:p>
     <w:p>
       <w:pPr>
-        <w:pStyle w:val="Normaalweb"/>
+        <w:pStyle w:val="NormalWeb"/>
         <w:numPr>
           <w:ilvl w:val="0"/>
           <w:numId w:val="9"/>
@@ -1223,7 +1223,7 @@
     </w:p>
     <w:p>
       <w:pPr>
-        <w:pStyle w:val="Normaalweb"/>
+        <w:pStyle w:val="NormalWeb"/>
         <w:shd w:val="clear" w:color="auto" w:fill="FFFFFF"/>
         <w:rPr>
           <w:rFonts w:ascii="Simplistic Sans Bold" w:eastAsiaTheme="minorHAnsi" w:hAnsi="Simplistic Sans Bold" w:cstheme="minorBidi"/>
@@ -1244,7 +1244,7 @@
     </w:p>
     <w:p>
       <w:pPr>
-        <w:pStyle w:val="Normaalweb"/>
+        <w:pStyle w:val="NormalWeb"/>
         <w:numPr>
           <w:ilvl w:val="0"/>
           <w:numId w:val="4"/>
@@ -1257,20 +1257,20 @@
           <w:lang w:eastAsia="en-US"/>
         </w:rPr>
       </w:pPr>
+      <w:r>
+        <w:rPr>
+          <w:rFonts w:ascii="Simplistic Sans" w:eastAsiaTheme="minorHAnsi" w:hAnsi="Simplistic Sans" w:cstheme="minorBidi"/>
+          <w:sz w:val="22"/>
+          <w:szCs w:val="22"/>
+          <w:lang w:eastAsia="en-US"/>
+        </w:rPr>
+        <w:t>Waardoor bent u geïnteresseerd geraakt in</w:t>
+      </w:r>
       <w:commentRangeStart w:id="1"/>
-      <w:r>
-        <w:rPr>
-          <w:rFonts w:ascii="Simplistic Sans" w:eastAsiaTheme="minorHAnsi" w:hAnsi="Simplistic Sans" w:cstheme="minorBidi"/>
-          <w:sz w:val="22"/>
-          <w:szCs w:val="22"/>
-          <w:lang w:eastAsia="en-US"/>
-        </w:rPr>
-        <w:t xml:space="preserve">Wat heeft u oorspronkelijk </w:t>
-      </w:r>
       <w:commentRangeEnd w:id="1"/>
       <w:r>
         <w:rPr>
-          <w:rStyle w:val="Verwijzingopmerking"/>
+          <w:rStyle w:val="CommentReference"/>
           <w:rFonts w:asciiTheme="minorHAnsi" w:eastAsiaTheme="minorHAnsi" w:hAnsiTheme="minorHAnsi" w:cstheme="minorBidi"/>
           <w:lang w:eastAsia="en-US"/>
         </w:rPr>
@@ -1283,12 +1283,12 @@
           <w:szCs w:val="22"/>
           <w:lang w:eastAsia="en-US"/>
         </w:rPr>
-        <w:t>geïnteresseerd in zowel ruimtewetenschap als kosmologie?</w:t>
-      </w:r>
-    </w:p>
-    <w:p>
-      <w:pPr>
-        <w:pStyle w:val="Normaalweb"/>
+        <w:t xml:space="preserve"> zowel ruimtewetenschap als kosmologie?</w:t>
+      </w:r>
+    </w:p>
+    <w:p>
+      <w:pPr>
+        <w:pStyle w:val="NormalWeb"/>
         <w:numPr>
           <w:ilvl w:val="0"/>
           <w:numId w:val="4"/>
@@ -1308,22 +1308,22 @@
           <w:szCs w:val="22"/>
           <w:lang w:eastAsia="en-US"/>
         </w:rPr>
-        <w:t xml:space="preserve">Kun </w:t>
+        <w:t>K</w:t>
+      </w:r>
+      <w:r>
+        <w:rPr>
+          <w:rFonts w:ascii="Simplistic Sans" w:eastAsiaTheme="minorHAnsi" w:hAnsi="Simplistic Sans" w:cstheme="minorBidi"/>
+          <w:sz w:val="22"/>
+          <w:szCs w:val="22"/>
+          <w:lang w:eastAsia="en-US"/>
+        </w:rPr>
+        <w:t>an u</w:t>
       </w:r>
       <w:commentRangeStart w:id="2"/>
-      <w:r>
-        <w:rPr>
-          <w:rFonts w:ascii="Simplistic Sans" w:eastAsiaTheme="minorHAnsi" w:hAnsi="Simplistic Sans" w:cstheme="minorBidi"/>
-          <w:sz w:val="22"/>
-          <w:szCs w:val="22"/>
-          <w:lang w:eastAsia="en-US"/>
-        </w:rPr>
-        <w:t xml:space="preserve">je </w:t>
-      </w:r>
       <w:commentRangeEnd w:id="2"/>
       <w:r>
         <w:rPr>
-          <w:rStyle w:val="Verwijzingopmerking"/>
+          <w:rStyle w:val="CommentReference"/>
           <w:rFonts w:asciiTheme="minorHAnsi" w:eastAsiaTheme="minorHAnsi" w:hAnsiTheme="minorHAnsi" w:cstheme="minorBidi"/>
           <w:lang w:eastAsia="en-US"/>
         </w:rPr>
@@ -1336,12 +1336,21 @@
           <w:szCs w:val="22"/>
           <w:lang w:eastAsia="en-US"/>
         </w:rPr>
-        <w:t>wat meer vertellen over je professionele achtergrond in zowel ruimtewetenschap als kunst? Hoe heb je deze twee gebieden weten te combineren in je carrière?</w:t>
-      </w:r>
-    </w:p>
-    <w:p>
-      <w:pPr>
-        <w:pStyle w:val="Normaalweb"/>
+        <w:t xml:space="preserve"> w</w:t>
+      </w:r>
+      <w:r>
+        <w:rPr>
+          <w:rFonts w:ascii="Simplistic Sans" w:eastAsiaTheme="minorHAnsi" w:hAnsi="Simplistic Sans" w:cstheme="minorBidi"/>
+          <w:sz w:val="22"/>
+          <w:szCs w:val="22"/>
+          <w:lang w:eastAsia="en-US"/>
+        </w:rPr>
+        <w:t>at meer vertellen over je professionele achtergrond in zowel ruimtewetenschap als kunst? Hoe heb je deze twee gebieden weten te combineren in je carrière?</w:t>
+      </w:r>
+    </w:p>
+    <w:p>
+      <w:pPr>
+        <w:pStyle w:val="NormalWeb"/>
         <w:numPr>
           <w:ilvl w:val="0"/>
           <w:numId w:val="4"/>
@@ -1366,7 +1375,7 @@
     </w:p>
     <w:p>
       <w:pPr>
-        <w:pStyle w:val="Normaalweb"/>
+        <w:pStyle w:val="NormalWeb"/>
         <w:shd w:val="clear" w:color="auto" w:fill="FFFFFF"/>
         <w:rPr>
           <w:rFonts w:ascii="Simplistic Sans Bold" w:eastAsiaTheme="minorHAnsi" w:hAnsi="Simplistic Sans Bold" w:cstheme="minorBidi"/>
@@ -1387,7 +1396,7 @@
     </w:p>
     <w:p>
       <w:pPr>
-        <w:pStyle w:val="Normaalweb"/>
+        <w:pStyle w:val="NormalWeb"/>
         <w:numPr>
           <w:ilvl w:val="0"/>
           <w:numId w:val="4"/>
@@ -1412,7 +1421,7 @@
     </w:p>
     <w:p>
       <w:pPr>
-        <w:pStyle w:val="Normaalweb"/>
+        <w:pStyle w:val="NormalWeb"/>
         <w:numPr>
           <w:ilvl w:val="0"/>
           <w:numId w:val="4"/>
@@ -1437,7 +1446,7 @@
     </w:p>
     <w:p>
       <w:pPr>
-        <w:pStyle w:val="Normaalweb"/>
+        <w:pStyle w:val="NormalWeb"/>
         <w:numPr>
           <w:ilvl w:val="0"/>
           <w:numId w:val="4"/>
@@ -1462,7 +1471,7 @@
     </w:p>
     <w:p>
       <w:pPr>
-        <w:pStyle w:val="Normaalweb"/>
+        <w:pStyle w:val="NormalWeb"/>
         <w:numPr>
           <w:ilvl w:val="0"/>
           <w:numId w:val="4"/>
@@ -1488,7 +1497,7 @@
       <w:commentRangeEnd w:id="3"/>
       <w:r>
         <w:rPr>
-          <w:rStyle w:val="Verwijzingopmerking"/>
+          <w:rStyle w:val="CommentReference"/>
           <w:rFonts w:asciiTheme="minorHAnsi" w:eastAsiaTheme="minorHAnsi" w:hAnsiTheme="minorHAnsi" w:cstheme="minorBidi"/>
           <w:lang w:eastAsia="en-US"/>
         </w:rPr>
@@ -1515,7 +1524,7 @@
     </w:p>
     <w:p>
       <w:pPr>
-        <w:pStyle w:val="Normaalweb"/>
+        <w:pStyle w:val="NormalWeb"/>
         <w:numPr>
           <w:ilvl w:val="0"/>
           <w:numId w:val="4"/>
@@ -1571,7 +1580,25 @@
           <w:szCs w:val="22"/>
           <w:lang w:eastAsia="en-US"/>
         </w:rPr>
-        <w:t xml:space="preserve">de manier waarop </w:t>
+        <w:t>de manier waarop</w:t>
+      </w:r>
+      <w:r>
+        <w:rPr>
+          <w:rFonts w:ascii="Simplistic Sans" w:eastAsiaTheme="minorHAnsi" w:hAnsi="Simplistic Sans" w:cstheme="minorBidi"/>
+          <w:sz w:val="22"/>
+          <w:szCs w:val="22"/>
+          <w:lang w:eastAsia="en-US"/>
+        </w:rPr>
+        <w:t xml:space="preserve"> </w:t>
+      </w:r>
+      <w:r>
+        <w:rPr>
+          <w:rFonts w:ascii="Simplistic Sans" w:eastAsiaTheme="minorHAnsi" w:hAnsi="Simplistic Sans" w:cstheme="minorBidi"/>
+          <w:sz w:val="22"/>
+          <w:szCs w:val="22"/>
+          <w:lang w:eastAsia="en-US"/>
+        </w:rPr>
+        <w:t xml:space="preserve"> </w:t>
       </w:r>
       <w:commentRangeStart w:id="4"/>
       <w:r>
@@ -1595,7 +1622,7 @@
       <w:commentRangeEnd w:id="4"/>
       <w:r>
         <w:rPr>
-          <w:rStyle w:val="Verwijzingopmerking"/>
+          <w:rStyle w:val="CommentReference"/>
           <w:rFonts w:asciiTheme="minorHAnsi" w:eastAsiaTheme="minorHAnsi" w:hAnsiTheme="minorHAnsi" w:cstheme="minorBidi"/>
           <w:lang w:eastAsia="en-US"/>
         </w:rPr>
@@ -1622,7 +1649,7 @@
     </w:p>
     <w:p>
       <w:pPr>
-        <w:pStyle w:val="Normaalweb"/>
+        <w:pStyle w:val="NormalWeb"/>
         <w:numPr>
           <w:ilvl w:val="0"/>
           <w:numId w:val="4"/>
@@ -1647,7 +1674,7 @@
     </w:p>
     <w:p>
       <w:pPr>
-        <w:pStyle w:val="Normaalweb"/>
+        <w:pStyle w:val="NormalWeb"/>
         <w:numPr>
           <w:ilvl w:val="0"/>
           <w:numId w:val="4"/>
@@ -1708,7 +1735,7 @@
     </w:p>
     <w:p>
       <w:pPr>
-        <w:pStyle w:val="Normaalweb"/>
+        <w:pStyle w:val="NormalWeb"/>
         <w:numPr>
           <w:ilvl w:val="0"/>
           <w:numId w:val="4"/>
@@ -1733,7 +1760,7 @@
     </w:p>
     <w:p>
       <w:pPr>
-        <w:pStyle w:val="Normaalweb"/>
+        <w:pStyle w:val="NormalWeb"/>
         <w:numPr>
           <w:ilvl w:val="0"/>
           <w:numId w:val="4"/>
@@ -1758,7 +1785,7 @@
     </w:p>
     <w:p>
       <w:pPr>
-        <w:pStyle w:val="Normaalweb"/>
+        <w:pStyle w:val="NormalWeb"/>
         <w:numPr>
           <w:ilvl w:val="0"/>
           <w:numId w:val="4"/>
@@ -1792,7 +1819,7 @@
     </w:p>
     <w:p>
       <w:pPr>
-        <w:pStyle w:val="Normaalweb"/>
+        <w:pStyle w:val="NormalWeb"/>
         <w:numPr>
           <w:ilvl w:val="0"/>
           <w:numId w:val="4"/>
@@ -1827,7 +1854,7 @@
       <w:commentRangeEnd w:id="5"/>
       <w:r>
         <w:rPr>
-          <w:rStyle w:val="Verwijzingopmerking"/>
+          <w:rStyle w:val="CommentReference"/>
           <w:rFonts w:asciiTheme="minorHAnsi" w:eastAsiaTheme="minorHAnsi" w:hAnsiTheme="minorHAnsi" w:cstheme="minorBidi"/>
           <w:lang w:eastAsia="en-US"/>
         </w:rPr>
@@ -1836,7 +1863,7 @@
     </w:p>
     <w:p>
       <w:pPr>
-        <w:pStyle w:val="Normaalweb"/>
+        <w:pStyle w:val="NormalWeb"/>
         <w:shd w:val="clear" w:color="auto" w:fill="FFFFFF"/>
         <w:rPr>
           <w:rFonts w:ascii="Simplistic Sans Bold" w:eastAsiaTheme="minorHAnsi" w:hAnsi="Simplistic Sans Bold" w:cstheme="minorBidi"/>
@@ -1857,7 +1884,7 @@
     </w:p>
     <w:p>
       <w:pPr>
-        <w:pStyle w:val="Lijstalinea"/>
+        <w:pStyle w:val="ListParagraph"/>
         <w:numPr>
           <w:ilvl w:val="0"/>
           <w:numId w:val="4"/>
@@ -1879,7 +1906,7 @@
     </w:p>
     <w:p>
       <w:pPr>
-        <w:pStyle w:val="Lijstalinea"/>
+        <w:pStyle w:val="ListParagraph"/>
         <w:numPr>
           <w:ilvl w:val="0"/>
           <w:numId w:val="4"/>
@@ -1921,11 +1948,11 @@
   <w:comment w:id="0" w:author="Smeets, Renee" w:date="2023-10-04T22:37:00Z" w:initials="RS">
     <w:p>
       <w:pPr>
-        <w:pStyle w:val="Tekstopmerking"/>
-      </w:pPr>
-      <w:r>
-        <w:rPr>
-          <w:rStyle w:val="Verwijzingopmerking"/>
+        <w:pStyle w:val="CommentText"/>
+      </w:pPr>
+      <w:r>
+        <w:rPr>
+          <w:rStyle w:val="CommentReference"/>
         </w:rPr>
         <w:annotationRef/>
       </w:r>
@@ -1937,11 +1964,11 @@
   <w:comment w:id="1" w:author="Smeets, Renee" w:date="2023-10-04T22:39:00Z" w:initials="RS">
     <w:p>
       <w:pPr>
-        <w:pStyle w:val="Tekstopmerking"/>
-      </w:pPr>
-      <w:r>
-        <w:rPr>
-          <w:rStyle w:val="Verwijzingopmerking"/>
+        <w:pStyle w:val="CommentText"/>
+      </w:pPr>
+      <w:r>
+        <w:rPr>
+          <w:rStyle w:val="CommentReference"/>
         </w:rPr>
         <w:annotationRef/>
       </w:r>
@@ -1953,11 +1980,11 @@
   <w:comment w:id="2" w:author="Smeets, Renee" w:date="2023-10-04T22:40:00Z" w:initials="RS">
     <w:p>
       <w:pPr>
-        <w:pStyle w:val="Tekstopmerking"/>
-      </w:pPr>
-      <w:r>
-        <w:rPr>
-          <w:rStyle w:val="Verwijzingopmerking"/>
+        <w:pStyle w:val="CommentText"/>
+      </w:pPr>
+      <w:r>
+        <w:rPr>
+          <w:rStyle w:val="CommentReference"/>
         </w:rPr>
         <w:annotationRef/>
       </w:r>
@@ -1969,11 +1996,11 @@
   <w:comment w:id="3" w:author="Smeets, Renee" w:date="2023-10-04T23:04:00Z" w:initials="RS">
     <w:p>
       <w:pPr>
-        <w:pStyle w:val="Tekstopmerking"/>
-      </w:pPr>
-      <w:r>
-        <w:rPr>
-          <w:rStyle w:val="Verwijzingopmerking"/>
+        <w:pStyle w:val="CommentText"/>
+      </w:pPr>
+      <w:r>
+        <w:rPr>
+          <w:rStyle w:val="CommentReference"/>
         </w:rPr>
         <w:annotationRef/>
       </w:r>
@@ -1985,11 +2012,11 @@
   <w:comment w:id="4" w:author="Smeets, Renee" w:date="2023-10-04T22:43:00Z" w:initials="RS">
     <w:p>
       <w:pPr>
-        <w:pStyle w:val="Tekstopmerking"/>
-      </w:pPr>
-      <w:r>
-        <w:rPr>
-          <w:rStyle w:val="Verwijzingopmerking"/>
+        <w:pStyle w:val="CommentText"/>
+      </w:pPr>
+      <w:r>
+        <w:rPr>
+          <w:rStyle w:val="CommentReference"/>
         </w:rPr>
         <w:annotationRef/>
       </w:r>
@@ -2001,11 +2028,11 @@
   <w:comment w:id="5" w:author="Smeets, Renee" w:date="2023-10-04T22:51:00Z" w:initials="RS">
     <w:p>
       <w:pPr>
-        <w:pStyle w:val="Tekstopmerking"/>
-      </w:pPr>
-      <w:r>
-        <w:rPr>
-          <w:rStyle w:val="Verwijzingopmerking"/>
+        <w:pStyle w:val="CommentText"/>
+      </w:pPr>
+      <w:r>
+        <w:rPr>
+          <w:rStyle w:val="CommentReference"/>
         </w:rPr>
         <w:annotationRef/>
       </w:r>
@@ -2020,8 +2047,8 @@
 <file path=word/commentsExtended.xml><?xml version="1.0" encoding="utf-8"?>
 <w15:commentsEx xmlns:wpc="http://schemas.microsoft.com/office/word/2010/wordprocessingCanvas" xmlns:cx="http://schemas.microsoft.com/office/drawing/2014/chartex" xmlns:cx1="http://schemas.microsoft.com/office/drawing/2015/9/8/chartex" xmlns:cx2="http://schemas.microsoft.com/office/drawing/2015/10/21/chartex" xmlns:cx3="http://schemas.microsoft.com/office/drawing/2016/5/9/chartex" xmlns:cx4="http://schemas.microsoft.com/office/drawing/2016/5/10/chartex" xmlns:cx5="http://schemas.microsoft.com/office/drawing/2016/5/11/chartex" xmlns:cx6="http://schemas.microsoft.com/office/drawing/2016/5/12/chartex" xmlns:cx7="http://schemas.microsoft.com/office/drawing/2016/5/13/chartex" xmlns:cx8="http://schemas.microsoft.com/office/drawing/2016/5/14/chartex" xmlns:mc="http://schemas.openxmlformats.org/markup-compatibility/2006" xmlns:aink="http://schemas.microsoft.com/office/drawing/2016/ink" xmlns:am3d="http://schemas.microsoft.com/office/drawing/2017/model3d" xmlns:o="urn:schemas-microsoft-com:office:office" xmlns:oel="http://schemas.microsoft.com/office/2019/extlst" xmlns:r="http://schemas.openxmlformats.org/officeDocument/2006/relationships" xmlns:m="http://schemas.openxmlformats.org/officeDocument/2006/math" xmlns:v="urn:schemas-microsoft-com:vml" xmlns:wp14="http://schemas.microsoft.com/office/word/2010/wordprocessingDrawing" xmlns:wp="http://schemas.openxmlformats.org/drawingml/2006/wordprocessingDrawing" xmlns:w10="urn:schemas-microsoft-com:office:word" xmlns:w="http://schemas.openxmlformats.org/wordprocessingml/2006/main" xmlns:w14="http://schemas.microsoft.com/office/word/2010/wordml" xmlns:w15="http://schemas.microsoft.com/office/word/2012/wordml" xmlns:w16cex="http://schemas.microsoft.com/office/word/2018/wordml/cex" xmlns:w16cid="http://schemas.microsoft.com/office/word/2016/wordml/cid" xmlns:w16="http://schemas.microsoft.com/office/word/2018/wordml" xmlns:w16sdtdh="http://schemas.microsoft.com/office/word/2020/wordml/sdtdatahash" xmlns:w16se="http://schemas.microsoft.com/office/word/2015/wordml/symex" xmlns:wpg="http://schemas.microsoft.com/office/word/2010/wordprocessingGroup" xmlns:wpi="http://schemas.microsoft.com/office/word/2010/wordprocessingInk" xmlns:wne="http://schemas.microsoft.com/office/word/2006/wordml" xmlns:wps="http://schemas.microsoft.com/office/word/2010/wordprocessingShape" mc:Ignorable="w14 w15 w16se w16cid w16 w16cex w16sdtdh wp14">
   <w15:commentEx w15:paraId="5CD7AA67" w15:done="0"/>
-  <w15:commentEx w15:paraId="4B45A8D7" w15:done="0"/>
-  <w15:commentEx w15:paraId="523D7F46" w15:done="0"/>
+  <w15:commentEx w15:paraId="4B45A8D7" w15:done="1"/>
+  <w15:commentEx w15:paraId="523D7F46" w15:done="1"/>
   <w15:commentEx w15:paraId="535D8A6B" w15:done="0"/>
   <w15:commentEx w15:paraId="1936024F" w15:done="0"/>
   <w15:commentEx w15:paraId="5E4EB81C" w15:done="0"/>
@@ -3473,7 +3500,7 @@
     <w:lsdException w:name="Unresolved Mention" w:semiHidden="1" w:unhideWhenUsed="1"/>
     <w:lsdException w:name="Smart Link" w:semiHidden="1" w:unhideWhenUsed="1"/>
   </w:latentStyles>
-  <w:style w:type="paragraph" w:default="1" w:styleId="Standaard">
+  <w:style w:type="paragraph" w:default="1" w:styleId="Normal">
     <w:name w:val="Normal"/>
     <w:qFormat/>
     <w:rsid w:val="00A57476"/>
@@ -3481,13 +3508,13 @@
       <w:spacing w:after="0"/>
     </w:pPr>
   </w:style>
-  <w:style w:type="character" w:default="1" w:styleId="Standaardalinea-lettertype">
+  <w:style w:type="character" w:default="1" w:styleId="DefaultParagraphFont">
     <w:name w:val="Default Paragraph Font"/>
     <w:uiPriority w:val="1"/>
     <w:semiHidden/>
     <w:unhideWhenUsed/>
   </w:style>
-  <w:style w:type="table" w:default="1" w:styleId="Standaardtabel">
+  <w:style w:type="table" w:default="1" w:styleId="TableNormal">
     <w:name w:val="Normal Table"/>
     <w:uiPriority w:val="99"/>
     <w:semiHidden/>
@@ -3502,15 +3529,15 @@
       </w:tblCellMar>
     </w:tblPr>
   </w:style>
-  <w:style w:type="numbering" w:default="1" w:styleId="Geenlijst">
+  <w:style w:type="numbering" w:default="1" w:styleId="NoList">
     <w:name w:val="No List"/>
     <w:uiPriority w:val="99"/>
     <w:semiHidden/>
     <w:unhideWhenUsed/>
   </w:style>
-  <w:style w:type="paragraph" w:styleId="Normaalweb">
+  <w:style w:type="paragraph" w:styleId="NormalWeb">
     <w:name w:val="Normal (Web)"/>
-    <w:basedOn w:val="Standaard"/>
+    <w:basedOn w:val="Normal"/>
     <w:uiPriority w:val="99"/>
     <w:unhideWhenUsed/>
     <w:rsid w:val="00A57476"/>
@@ -3524,9 +3551,9 @@
       <w:lang w:eastAsia="nl-NL"/>
     </w:rPr>
   </w:style>
-  <w:style w:type="paragraph" w:styleId="Lijstalinea">
+  <w:style w:type="paragraph" w:styleId="ListParagraph">
     <w:name w:val="List Paragraph"/>
-    <w:basedOn w:val="Standaard"/>
+    <w:basedOn w:val="Normal"/>
     <w:uiPriority w:val="34"/>
     <w:qFormat/>
     <w:rsid w:val="00A57476"/>
@@ -3542,7 +3569,7 @@
   </w:style>
   <w:style w:type="character" w:styleId="Hyperlink">
     <w:name w:val="Hyperlink"/>
-    <w:basedOn w:val="Standaardalinea-lettertype"/>
+    <w:basedOn w:val="DefaultParagraphFont"/>
     <w:uiPriority w:val="99"/>
     <w:unhideWhenUsed/>
     <w:rsid w:val="00A57476"/>
@@ -3551,9 +3578,9 @@
       <w:u w:val="single"/>
     </w:rPr>
   </w:style>
-  <w:style w:type="character" w:styleId="Onopgelostemelding">
+  <w:style w:type="character" w:styleId="UnresolvedMention">
     <w:name w:val="Unresolved Mention"/>
-    <w:basedOn w:val="Standaardalinea-lettertype"/>
+    <w:basedOn w:val="DefaultParagraphFont"/>
     <w:uiPriority w:val="99"/>
     <w:semiHidden/>
     <w:unhideWhenUsed/>
@@ -3563,9 +3590,9 @@
       <w:shd w:val="clear" w:color="auto" w:fill="E1DFDD"/>
     </w:rPr>
   </w:style>
-  <w:style w:type="character" w:styleId="GevolgdeHyperlink">
+  <w:style w:type="character" w:styleId="FollowedHyperlink">
     <w:name w:val="FollowedHyperlink"/>
-    <w:basedOn w:val="Standaardalinea-lettertype"/>
+    <w:basedOn w:val="DefaultParagraphFont"/>
     <w:uiPriority w:val="99"/>
     <w:semiHidden/>
     <w:unhideWhenUsed/>
@@ -3575,9 +3602,9 @@
       <w:u w:val="single"/>
     </w:rPr>
   </w:style>
-  <w:style w:type="character" w:styleId="Verwijzingopmerking">
+  <w:style w:type="character" w:styleId="CommentReference">
     <w:name w:val="annotation reference"/>
-    <w:basedOn w:val="Standaardalinea-lettertype"/>
+    <w:basedOn w:val="DefaultParagraphFont"/>
     <w:uiPriority w:val="99"/>
     <w:semiHidden/>
     <w:unhideWhenUsed/>
@@ -3587,10 +3614,10 @@
       <w:szCs w:val="16"/>
     </w:rPr>
   </w:style>
-  <w:style w:type="paragraph" w:styleId="Tekstopmerking">
+  <w:style w:type="paragraph" w:styleId="CommentText">
     <w:name w:val="annotation text"/>
-    <w:basedOn w:val="Standaard"/>
-    <w:link w:val="TekstopmerkingChar"/>
+    <w:basedOn w:val="Normal"/>
+    <w:link w:val="CommentTextChar"/>
     <w:uiPriority w:val="99"/>
     <w:unhideWhenUsed/>
     <w:rsid w:val="0008265A"/>
@@ -3602,10 +3629,10 @@
       <w:szCs w:val="20"/>
     </w:rPr>
   </w:style>
-  <w:style w:type="character" w:customStyle="1" w:styleId="TekstopmerkingChar">
-    <w:name w:val="Tekst opmerking Char"/>
-    <w:basedOn w:val="Standaardalinea-lettertype"/>
-    <w:link w:val="Tekstopmerking"/>
+  <w:style w:type="character" w:customStyle="1" w:styleId="CommentTextChar">
+    <w:name w:val="Comment Text Char"/>
+    <w:basedOn w:val="DefaultParagraphFont"/>
+    <w:link w:val="CommentText"/>
     <w:uiPriority w:val="99"/>
     <w:rsid w:val="0008265A"/>
     <w:rPr>
@@ -3614,11 +3641,11 @@
       <w:lang w:val="nl-NL"/>
     </w:rPr>
   </w:style>
-  <w:style w:type="paragraph" w:styleId="Onderwerpvanopmerking">
+  <w:style w:type="paragraph" w:styleId="CommentSubject">
     <w:name w:val="annotation subject"/>
-    <w:basedOn w:val="Tekstopmerking"/>
-    <w:next w:val="Tekstopmerking"/>
-    <w:link w:val="OnderwerpvanopmerkingChar"/>
+    <w:basedOn w:val="CommentText"/>
+    <w:next w:val="CommentText"/>
+    <w:link w:val="CommentSubjectChar"/>
     <w:uiPriority w:val="99"/>
     <w:semiHidden/>
     <w:unhideWhenUsed/>
@@ -3628,10 +3655,10 @@
       <w:bCs/>
     </w:rPr>
   </w:style>
-  <w:style w:type="character" w:customStyle="1" w:styleId="OnderwerpvanopmerkingChar">
-    <w:name w:val="Onderwerp van opmerking Char"/>
-    <w:basedOn w:val="TekstopmerkingChar"/>
-    <w:link w:val="Onderwerpvanopmerking"/>
+  <w:style w:type="character" w:customStyle="1" w:styleId="CommentSubjectChar">
+    <w:name w:val="Comment Subject Char"/>
+    <w:basedOn w:val="CommentTextChar"/>
+    <w:link w:val="CommentSubject"/>
     <w:uiPriority w:val="99"/>
     <w:semiHidden/>
     <w:rsid w:val="0008265A"/>

</xml_diff>

<commit_message>
vault backup: 2023-10-05 17:16:08
</commit_message>
<xml_diff>
--- a/Vakken/Journalistieke en Redactionele Vaardigheden/Interview/Feedback folder/Interviewplan_JortSiemes_VincentIcke - na feedback.docx
+++ b/Vakken/Journalistieke en Redactionele Vaardigheden/Interview/Feedback folder/Interviewplan_JortSiemes_VincentIcke - na feedback.docx
@@ -1206,6 +1206,7 @@
     </w:p>
     <w:p>
       <w:pPr>
+        <w:spacing w:after="160"/>
         <w:rPr>
           <w:rFonts w:ascii="Simplistic Sans Bold" w:hAnsi="Simplistic Sans Bold"/>
           <w:sz w:val="52"/>
@@ -1218,6 +1219,24 @@
           <w:sz w:val="52"/>
           <w:szCs w:val="52"/>
         </w:rPr>
+        <w:br w:type="page"/>
+      </w:r>
+    </w:p>
+    <w:p>
+      <w:pPr>
+        <w:rPr>
+          <w:rFonts w:ascii="Simplistic Sans Bold" w:hAnsi="Simplistic Sans Bold"/>
+          <w:sz w:val="52"/>
+          <w:szCs w:val="52"/>
+        </w:rPr>
+      </w:pPr>
+      <w:r>
+        <w:rPr>
+          <w:rFonts w:ascii="Simplistic Sans Bold" w:hAnsi="Simplistic Sans Bold"/>
+          <w:sz w:val="52"/>
+          <w:szCs w:val="52"/>
+        </w:rPr>
+        <w:lastRenderedPageBreak/>
         <w:t>Vragenlijst</w:t>
       </w:r>
     </w:p>
@@ -1520,6 +1539,56 @@
           <w:lang w:eastAsia="en-US"/>
         </w:rPr>
         <w:t>?</w:t>
+      </w:r>
+    </w:p>
+    <w:p>
+      <w:pPr>
+        <w:pStyle w:val="NormalWeb"/>
+        <w:numPr>
+          <w:ilvl w:val="1"/>
+          <w:numId w:val="4"/>
+        </w:numPr>
+        <w:shd w:val="clear" w:color="auto" w:fill="FFFFFF"/>
+        <w:rPr>
+          <w:rFonts w:ascii="Simplistic Sans" w:eastAsiaTheme="minorHAnsi" w:hAnsi="Simplistic Sans" w:cstheme="minorBidi"/>
+          <w:sz w:val="22"/>
+          <w:szCs w:val="22"/>
+          <w:lang w:eastAsia="en-US"/>
+        </w:rPr>
+      </w:pPr>
+      <w:r>
+        <w:rPr>
+          <w:rFonts w:ascii="Simplistic Sans" w:eastAsiaTheme="minorHAnsi" w:hAnsi="Simplistic Sans" w:cstheme="minorBidi"/>
+          <w:sz w:val="22"/>
+          <w:szCs w:val="22"/>
+          <w:lang w:eastAsia="en-US"/>
+        </w:rPr>
+        <w:t>Wat is de grootste uitdaging? Aantal uitdagingen?</w:t>
+      </w:r>
+    </w:p>
+    <w:p>
+      <w:pPr>
+        <w:pStyle w:val="NormalWeb"/>
+        <w:numPr>
+          <w:ilvl w:val="0"/>
+          <w:numId w:val="4"/>
+        </w:numPr>
+        <w:shd w:val="clear" w:color="auto" w:fill="FFFFFF"/>
+        <w:rPr>
+          <w:rFonts w:ascii="Simplistic Sans" w:eastAsiaTheme="minorHAnsi" w:hAnsi="Simplistic Sans" w:cstheme="minorBidi"/>
+          <w:sz w:val="22"/>
+          <w:szCs w:val="22"/>
+          <w:lang w:eastAsia="en-US"/>
+        </w:rPr>
+      </w:pPr>
+      <w:r>
+        <w:rPr>
+          <w:rFonts w:ascii="Simplistic Sans" w:eastAsiaTheme="minorHAnsi" w:hAnsi="Simplistic Sans" w:cstheme="minorBidi"/>
+          <w:sz w:val="22"/>
+          <w:szCs w:val="22"/>
+          <w:lang w:eastAsia="en-US"/>
+        </w:rPr>
+        <w:t>Ik had in mijn eerste mail een stukje gestuurd over een theoretisch buitenaards ruimteschip. Zou je dit kunnen uitleggen wat we daar zien?</w:t>
       </w:r>
     </w:p>
     <w:p>
@@ -2049,7 +2118,7 @@
   <w15:commentEx w15:paraId="5CD7AA67" w15:done="0"/>
   <w15:commentEx w15:paraId="4B45A8D7" w15:done="1"/>
   <w15:commentEx w15:paraId="523D7F46" w15:done="1"/>
-  <w15:commentEx w15:paraId="535D8A6B" w15:done="0"/>
+  <w15:commentEx w15:paraId="535D8A6B" w15:done="1"/>
   <w15:commentEx w15:paraId="1936024F" w15:done="0"/>
   <w15:commentEx w15:paraId="5E4EB81C" w15:done="0"/>
 </w15:commentsEx>
@@ -2659,7 +2728,7 @@
         <w:rFonts w:hint="default"/>
       </w:rPr>
     </w:lvl>
-    <w:lvl w:ilvl="1" w:tplc="04130003" w:tentative="1">
+    <w:lvl w:ilvl="1" w:tplc="04130003">
       <w:start w:val="1"/>
       <w:numFmt w:val="bullet"/>
       <w:lvlText w:val="o"/>

</xml_diff>

<commit_message>
vault backup: 2023-10-05 17:48:08
</commit_message>
<xml_diff>
--- a/Vakken/Journalistieke en Redactionele Vaardigheden/Interview/Feedback folder/Interviewplan_JortSiemes_VincentIcke - na feedback.docx
+++ b/Vakken/Journalistieke en Redactionele Vaardigheden/Interview/Feedback folder/Interviewplan_JortSiemes_VincentIcke - na feedback.docx
@@ -1258,7 +1258,16 @@
           <w:szCs w:val="22"/>
           <w:lang w:eastAsia="en-US"/>
         </w:rPr>
-        <w:t>Achtergrond</w:t>
+        <w:t xml:space="preserve">Opening vragen, </w:t>
+      </w:r>
+      <w:r>
+        <w:rPr>
+          <w:rFonts w:ascii="Simplistic Sans" w:eastAsiaTheme="minorHAnsi" w:hAnsi="Simplistic Sans" w:cstheme="minorBidi"/>
+          <w:sz w:val="22"/>
+          <w:szCs w:val="22"/>
+          <w:lang w:eastAsia="en-US"/>
+        </w:rPr>
+        <w:t xml:space="preserve">(begin met: om op te warmen) </w:t>
       </w:r>
     </w:p>
     <w:p>
@@ -1283,26 +1292,135 @@
           <w:szCs w:val="22"/>
           <w:lang w:eastAsia="en-US"/>
         </w:rPr>
-        <w:t>Waardoor bent u geïnteresseerd geraakt in</w:t>
-      </w:r>
-      <w:commentRangeStart w:id="1"/>
-      <w:commentRangeEnd w:id="1"/>
-      <w:r>
-        <w:rPr>
-          <w:rStyle w:val="CommentReference"/>
-          <w:rFonts w:asciiTheme="minorHAnsi" w:eastAsiaTheme="minorHAnsi" w:hAnsiTheme="minorHAnsi" w:cstheme="minorBidi"/>
-          <w:lang w:eastAsia="en-US"/>
-        </w:rPr>
-        <w:commentReference w:id="1"/>
-      </w:r>
-      <w:r>
-        <w:rPr>
-          <w:rFonts w:ascii="Simplistic Sans" w:eastAsiaTheme="minorHAnsi" w:hAnsi="Simplistic Sans" w:cstheme="minorBidi"/>
-          <w:sz w:val="22"/>
-          <w:szCs w:val="22"/>
-          <w:lang w:eastAsia="en-US"/>
-        </w:rPr>
-        <w:t xml:space="preserve"> zowel ruimtewetenschap als kosmologie?</w:t>
+        <w:t xml:space="preserve">Zelf erg benieuwd of u een favoriete fictie ruimteverhaal heeft, zoals film? </w:t>
+      </w:r>
+    </w:p>
+    <w:p>
+      <w:pPr>
+        <w:pStyle w:val="NormalWeb"/>
+        <w:numPr>
+          <w:ilvl w:val="1"/>
+          <w:numId w:val="4"/>
+        </w:numPr>
+        <w:shd w:val="clear" w:color="auto" w:fill="FFFFFF"/>
+        <w:rPr>
+          <w:rFonts w:ascii="Simplistic Sans" w:eastAsiaTheme="minorHAnsi" w:hAnsi="Simplistic Sans" w:cstheme="minorBidi"/>
+          <w:sz w:val="22"/>
+          <w:szCs w:val="22"/>
+          <w:lang w:eastAsia="en-US"/>
+        </w:rPr>
+      </w:pPr>
+      <w:r>
+        <w:rPr>
+          <w:rFonts w:ascii="Simplistic Sans" w:eastAsiaTheme="minorHAnsi" w:hAnsi="Simplistic Sans" w:cstheme="minorBidi"/>
+          <w:sz w:val="22"/>
+          <w:szCs w:val="22"/>
+          <w:lang w:eastAsia="en-US"/>
+        </w:rPr>
+        <w:t xml:space="preserve">Zelf </w:t>
+      </w:r>
+      <w:r>
+        <w:rPr>
+          <w:rFonts w:ascii="Simplistic Sans" w:eastAsiaTheme="minorHAnsi" w:hAnsi="Simplistic Sans" w:cstheme="minorBidi"/>
+          <w:sz w:val="22"/>
+          <w:szCs w:val="22"/>
+          <w:lang w:eastAsia="en-US"/>
+        </w:rPr>
+        <w:t>groot</w:t>
+      </w:r>
+      <w:r>
+        <w:rPr>
+          <w:rFonts w:ascii="Simplistic Sans" w:eastAsiaTheme="minorHAnsi" w:hAnsi="Simplistic Sans" w:cstheme="minorBidi"/>
+          <w:sz w:val="22"/>
+          <w:szCs w:val="22"/>
+          <w:lang w:eastAsia="en-US"/>
+        </w:rPr>
+        <w:t xml:space="preserve"> fan van </w:t>
+      </w:r>
+      <w:proofErr w:type="spellStart"/>
+      <w:r>
+        <w:rPr>
+          <w:rFonts w:ascii="Simplistic Sans" w:eastAsiaTheme="minorHAnsi" w:hAnsi="Simplistic Sans" w:cstheme="minorBidi"/>
+          <w:sz w:val="22"/>
+          <w:szCs w:val="22"/>
+          <w:lang w:eastAsia="en-US"/>
+        </w:rPr>
+        <w:t>Dune</w:t>
+      </w:r>
+      <w:proofErr w:type="spellEnd"/>
+      <w:r>
+        <w:rPr>
+          <w:rFonts w:ascii="Simplistic Sans" w:eastAsiaTheme="minorHAnsi" w:hAnsi="Simplistic Sans" w:cstheme="minorBidi"/>
+          <w:sz w:val="22"/>
+          <w:szCs w:val="22"/>
+          <w:lang w:eastAsia="en-US"/>
+        </w:rPr>
+        <w:t xml:space="preserve"> en</w:t>
+      </w:r>
+      <w:r>
+        <w:rPr>
+          <w:rFonts w:ascii="Simplistic Sans" w:eastAsiaTheme="minorHAnsi" w:hAnsi="Simplistic Sans" w:cstheme="minorBidi"/>
+          <w:sz w:val="22"/>
+          <w:szCs w:val="22"/>
+          <w:lang w:eastAsia="en-US"/>
+        </w:rPr>
+        <w:t xml:space="preserve"> 2001 Space </w:t>
+      </w:r>
+      <w:proofErr w:type="spellStart"/>
+      <w:r>
+        <w:rPr>
+          <w:rFonts w:ascii="Simplistic Sans" w:eastAsiaTheme="minorHAnsi" w:hAnsi="Simplistic Sans" w:cstheme="minorBidi"/>
+          <w:sz w:val="22"/>
+          <w:szCs w:val="22"/>
+          <w:lang w:eastAsia="en-US"/>
+        </w:rPr>
+        <w:t>Odyssey</w:t>
+      </w:r>
+      <w:proofErr w:type="spellEnd"/>
+      <w:r>
+        <w:rPr>
+          <w:rFonts w:ascii="Simplistic Sans" w:eastAsiaTheme="minorHAnsi" w:hAnsi="Simplistic Sans" w:cstheme="minorBidi"/>
+          <w:sz w:val="22"/>
+          <w:szCs w:val="22"/>
+          <w:lang w:eastAsia="en-US"/>
+        </w:rPr>
+        <w:t xml:space="preserve">, </w:t>
+      </w:r>
+      <w:r>
+        <w:rPr>
+          <w:rFonts w:ascii="Simplistic Sans" w:eastAsiaTheme="minorHAnsi" w:hAnsi="Simplistic Sans" w:cstheme="minorBidi"/>
+          <w:sz w:val="22"/>
+          <w:szCs w:val="22"/>
+          <w:lang w:eastAsia="en-US"/>
+        </w:rPr>
+        <w:t>(optie</w:t>
+      </w:r>
+      <w:r>
+        <w:rPr>
+          <w:rFonts w:ascii="Simplistic Sans" w:eastAsiaTheme="minorHAnsi" w:hAnsi="Simplistic Sans" w:cstheme="minorBidi"/>
+          <w:sz w:val="22"/>
+          <w:szCs w:val="22"/>
+          <w:lang w:eastAsia="en-US"/>
+        </w:rPr>
+        <w:t xml:space="preserve">: </w:t>
+      </w:r>
+      <w:r>
+        <w:rPr>
+          <w:rFonts w:ascii="Simplistic Sans" w:eastAsiaTheme="minorHAnsi" w:hAnsi="Simplistic Sans" w:cstheme="minorBidi"/>
+          <w:sz w:val="22"/>
+          <w:szCs w:val="22"/>
+          <w:lang w:eastAsia="en-US"/>
+        </w:rPr>
+        <w:t>Alien, Blade Runner</w:t>
+      </w:r>
+      <w:r>
+        <w:rPr>
+          <w:rFonts w:ascii="Simplistic Sans" w:eastAsiaTheme="minorHAnsi" w:hAnsi="Simplistic Sans" w:cstheme="minorBidi"/>
+          <w:sz w:val="22"/>
+          <w:szCs w:val="22"/>
+          <w:lang w:eastAsia="en-US"/>
+        </w:rPr>
+        <w:t>)</w:t>
       </w:r>
     </w:p>
     <w:p>
@@ -1327,44 +1445,7 @@
           <w:szCs w:val="22"/>
           <w:lang w:eastAsia="en-US"/>
         </w:rPr>
-        <w:t>K</w:t>
-      </w:r>
-      <w:r>
-        <w:rPr>
-          <w:rFonts w:ascii="Simplistic Sans" w:eastAsiaTheme="minorHAnsi" w:hAnsi="Simplistic Sans" w:cstheme="minorBidi"/>
-          <w:sz w:val="22"/>
-          <w:szCs w:val="22"/>
-          <w:lang w:eastAsia="en-US"/>
-        </w:rPr>
-        <w:t>an u</w:t>
-      </w:r>
-      <w:commentRangeStart w:id="2"/>
-      <w:commentRangeEnd w:id="2"/>
-      <w:r>
-        <w:rPr>
-          <w:rStyle w:val="CommentReference"/>
-          <w:rFonts w:asciiTheme="minorHAnsi" w:eastAsiaTheme="minorHAnsi" w:hAnsiTheme="minorHAnsi" w:cstheme="minorBidi"/>
-          <w:lang w:eastAsia="en-US"/>
-        </w:rPr>
-        <w:commentReference w:id="2"/>
-      </w:r>
-      <w:r>
-        <w:rPr>
-          <w:rFonts w:ascii="Simplistic Sans" w:eastAsiaTheme="minorHAnsi" w:hAnsi="Simplistic Sans" w:cstheme="minorBidi"/>
-          <w:sz w:val="22"/>
-          <w:szCs w:val="22"/>
-          <w:lang w:eastAsia="en-US"/>
-        </w:rPr>
-        <w:t xml:space="preserve"> w</w:t>
-      </w:r>
-      <w:r>
-        <w:rPr>
-          <w:rFonts w:ascii="Simplistic Sans" w:eastAsiaTheme="minorHAnsi" w:hAnsi="Simplistic Sans" w:cstheme="minorBidi"/>
-          <w:sz w:val="22"/>
-          <w:szCs w:val="22"/>
-          <w:lang w:eastAsia="en-US"/>
-        </w:rPr>
-        <w:t>at meer vertellen over je professionele achtergrond in zowel ruimtewetenschap als kunst? Hoe heb je deze twee gebieden weten te combineren in je carrière?</w:t>
+        <w:t>Wat vind u van de privatisering van ruimtevaart?</w:t>
       </w:r>
     </w:p>
     <w:p>
@@ -1389,28 +1470,32 @@
           <w:szCs w:val="22"/>
           <w:lang w:eastAsia="en-US"/>
         </w:rPr>
-        <w:t>Wat motiveert je om wetenschap en kennis over het universum met het grote publiek te delen?</w:t>
+        <w:t>Zit er een toekomst in ruimtetoerisme?</w:t>
       </w:r>
     </w:p>
     <w:p>
       <w:pPr>
         <w:pStyle w:val="NormalWeb"/>
+        <w:numPr>
+          <w:ilvl w:val="1"/>
+          <w:numId w:val="4"/>
+        </w:numPr>
         <w:shd w:val="clear" w:color="auto" w:fill="FFFFFF"/>
         <w:rPr>
-          <w:rFonts w:ascii="Simplistic Sans Bold" w:eastAsiaTheme="minorHAnsi" w:hAnsi="Simplistic Sans Bold" w:cstheme="minorBidi"/>
-          <w:sz w:val="22"/>
-          <w:szCs w:val="22"/>
-          <w:lang w:eastAsia="en-US"/>
-        </w:rPr>
-      </w:pPr>
-      <w:r>
-        <w:rPr>
-          <w:rFonts w:ascii="Simplistic Sans Bold" w:eastAsiaTheme="minorHAnsi" w:hAnsi="Simplistic Sans Bold" w:cstheme="minorBidi"/>
-          <w:sz w:val="22"/>
-          <w:szCs w:val="22"/>
-          <w:lang w:eastAsia="en-US"/>
-        </w:rPr>
-        <w:t>Eigen onderzoek</w:t>
+          <w:rFonts w:ascii="Simplistic Sans" w:eastAsiaTheme="minorHAnsi" w:hAnsi="Simplistic Sans" w:cstheme="minorBidi"/>
+          <w:sz w:val="22"/>
+          <w:szCs w:val="22"/>
+          <w:lang w:eastAsia="en-US"/>
+        </w:rPr>
+      </w:pPr>
+      <w:r>
+        <w:rPr>
+          <w:rFonts w:ascii="Simplistic Sans" w:eastAsiaTheme="minorHAnsi" w:hAnsi="Simplistic Sans" w:cstheme="minorBidi"/>
+          <w:sz w:val="22"/>
+          <w:szCs w:val="22"/>
+          <w:lang w:eastAsia="en-US"/>
+        </w:rPr>
+        <w:t>Hoe kijkt u zelf naar een ruimtereisje?</w:t>
       </w:r>
     </w:p>
     <w:p>
@@ -1435,7 +1520,44 @@
           <w:szCs w:val="22"/>
           <w:lang w:eastAsia="en-US"/>
         </w:rPr>
-        <w:t>Waarom vind u het belangrijk dat er onderzoek word gedaan naar het Heelal?</w:t>
+        <w:t>K</w:t>
+      </w:r>
+      <w:r>
+        <w:rPr>
+          <w:rFonts w:ascii="Simplistic Sans" w:eastAsiaTheme="minorHAnsi" w:hAnsi="Simplistic Sans" w:cstheme="minorBidi"/>
+          <w:sz w:val="22"/>
+          <w:szCs w:val="22"/>
+          <w:lang w:eastAsia="en-US"/>
+        </w:rPr>
+        <w:t>an u</w:t>
+      </w:r>
+      <w:commentRangeStart w:id="1"/>
+      <w:commentRangeEnd w:id="1"/>
+      <w:r>
+        <w:rPr>
+          <w:rStyle w:val="CommentReference"/>
+          <w:rFonts w:asciiTheme="minorHAnsi" w:eastAsiaTheme="minorHAnsi" w:hAnsiTheme="minorHAnsi" w:cstheme="minorBidi"/>
+          <w:lang w:eastAsia="en-US"/>
+        </w:rPr>
+        <w:commentReference w:id="1"/>
+      </w:r>
+      <w:r>
+        <w:rPr>
+          <w:rFonts w:ascii="Simplistic Sans" w:eastAsiaTheme="minorHAnsi" w:hAnsi="Simplistic Sans" w:cstheme="minorBidi"/>
+          <w:sz w:val="22"/>
+          <w:szCs w:val="22"/>
+          <w:lang w:eastAsia="en-US"/>
+        </w:rPr>
+        <w:t xml:space="preserve"> w</w:t>
+      </w:r>
+      <w:r>
+        <w:rPr>
+          <w:rFonts w:ascii="Simplistic Sans" w:eastAsiaTheme="minorHAnsi" w:hAnsi="Simplistic Sans" w:cstheme="minorBidi"/>
+          <w:sz w:val="22"/>
+          <w:szCs w:val="22"/>
+          <w:lang w:eastAsia="en-US"/>
+        </w:rPr>
+        <w:t>at meer vertellen over je professionele achtergrond in zowel ruimtewetenschap als kunst? Hoe heb je deze twee gebieden weten te combineren in je carrière?</w:t>
       </w:r>
     </w:p>
     <w:p>
@@ -1460,7 +1582,52 @@
           <w:szCs w:val="22"/>
           <w:lang w:eastAsia="en-US"/>
         </w:rPr>
-        <w:t>(intro) Wat is een sterrenstelsel?</w:t>
+        <w:t>Wat motiveert je om wetenschap en kennis over het universum met het grote publiek te delen?</w:t>
+      </w:r>
+    </w:p>
+    <w:p>
+      <w:pPr>
+        <w:pStyle w:val="NormalWeb"/>
+        <w:shd w:val="clear" w:color="auto" w:fill="FFFFFF"/>
+        <w:rPr>
+          <w:rFonts w:ascii="Simplistic Sans Bold" w:eastAsiaTheme="minorHAnsi" w:hAnsi="Simplistic Sans Bold" w:cstheme="minorBidi"/>
+          <w:sz w:val="22"/>
+          <w:szCs w:val="22"/>
+          <w:lang w:eastAsia="en-US"/>
+        </w:rPr>
+      </w:pPr>
+    </w:p>
+    <w:p>
+      <w:pPr>
+        <w:pStyle w:val="NormalWeb"/>
+        <w:shd w:val="clear" w:color="auto" w:fill="FFFFFF"/>
+        <w:rPr>
+          <w:rFonts w:ascii="Simplistic Sans Bold" w:eastAsiaTheme="minorHAnsi" w:hAnsi="Simplistic Sans Bold" w:cstheme="minorBidi"/>
+          <w:sz w:val="22"/>
+          <w:szCs w:val="22"/>
+          <w:lang w:eastAsia="en-US"/>
+        </w:rPr>
+      </w:pPr>
+    </w:p>
+    <w:p>
+      <w:pPr>
+        <w:pStyle w:val="NormalWeb"/>
+        <w:shd w:val="clear" w:color="auto" w:fill="FFFFFF"/>
+        <w:rPr>
+          <w:rFonts w:ascii="Simplistic Sans Bold" w:eastAsiaTheme="minorHAnsi" w:hAnsi="Simplistic Sans Bold" w:cstheme="minorBidi"/>
+          <w:sz w:val="22"/>
+          <w:szCs w:val="22"/>
+          <w:lang w:eastAsia="en-US"/>
+        </w:rPr>
+      </w:pPr>
+      <w:r>
+        <w:rPr>
+          <w:rFonts w:ascii="Simplistic Sans Bold" w:eastAsiaTheme="minorHAnsi" w:hAnsi="Simplistic Sans Bold" w:cstheme="minorBidi"/>
+          <w:sz w:val="22"/>
+          <w:szCs w:val="22"/>
+          <w:lang w:eastAsia="en-US"/>
+        </w:rPr>
+        <w:t>Achtergrond</w:t>
       </w:r>
     </w:p>
     <w:p>
@@ -1485,7 +1652,26 @@
           <w:szCs w:val="22"/>
           <w:lang w:eastAsia="en-US"/>
         </w:rPr>
-        <w:t>Kun je uitleggen hoe sterrenstelsels in het universum ontstaan en evolueren volgens de huidige wetenschappelijke inzichten?</w:t>
+        <w:t>Waardoor bent u geïnteresseerd geraakt in</w:t>
+      </w:r>
+      <w:commentRangeStart w:id="2"/>
+      <w:commentRangeEnd w:id="2"/>
+      <w:r>
+        <w:rPr>
+          <w:rStyle w:val="CommentReference"/>
+          <w:rFonts w:asciiTheme="minorHAnsi" w:eastAsiaTheme="minorHAnsi" w:hAnsiTheme="minorHAnsi" w:cstheme="minorBidi"/>
+          <w:lang w:eastAsia="en-US"/>
+        </w:rPr>
+        <w:commentReference w:id="2"/>
+      </w:r>
+      <w:r>
+        <w:rPr>
+          <w:rFonts w:ascii="Simplistic Sans" w:eastAsiaTheme="minorHAnsi" w:hAnsi="Simplistic Sans" w:cstheme="minorBidi"/>
+          <w:sz w:val="22"/>
+          <w:szCs w:val="22"/>
+          <w:lang w:eastAsia="en-US"/>
+        </w:rPr>
+        <w:t xml:space="preserve"> zowel ruimtewetenschap als kosmologie?</w:t>
       </w:r>
     </w:p>
     <w:p>
@@ -1503,16 +1689,25 @@
           <w:lang w:eastAsia="en-US"/>
         </w:rPr>
       </w:pPr>
+      <w:r>
+        <w:rPr>
+          <w:rFonts w:ascii="Simplistic Sans" w:eastAsiaTheme="minorHAnsi" w:hAnsi="Simplistic Sans" w:cstheme="minorBidi"/>
+          <w:sz w:val="22"/>
+          <w:szCs w:val="22"/>
+          <w:lang w:eastAsia="en-US"/>
+        </w:rPr>
+        <w:t>K</w:t>
+      </w:r>
+      <w:r>
+        <w:rPr>
+          <w:rFonts w:ascii="Simplistic Sans" w:eastAsiaTheme="minorHAnsi" w:hAnsi="Simplistic Sans" w:cstheme="minorBidi"/>
+          <w:sz w:val="22"/>
+          <w:szCs w:val="22"/>
+          <w:lang w:eastAsia="en-US"/>
+        </w:rPr>
+        <w:t>an u</w:t>
+      </w:r>
       <w:commentRangeStart w:id="3"/>
-      <w:r>
-        <w:rPr>
-          <w:rFonts w:ascii="Simplistic Sans" w:eastAsiaTheme="minorHAnsi" w:hAnsi="Simplistic Sans" w:cstheme="minorBidi"/>
-          <w:sz w:val="22"/>
-          <w:szCs w:val="22"/>
-          <w:lang w:eastAsia="en-US"/>
-        </w:rPr>
-        <w:t xml:space="preserve">Welke uitdagingen </w:t>
-      </w:r>
       <w:commentRangeEnd w:id="3"/>
       <w:r>
         <w:rPr>
@@ -1521,6 +1716,180 @@
           <w:lang w:eastAsia="en-US"/>
         </w:rPr>
         <w:commentReference w:id="3"/>
+      </w:r>
+      <w:r>
+        <w:rPr>
+          <w:rFonts w:ascii="Simplistic Sans" w:eastAsiaTheme="minorHAnsi" w:hAnsi="Simplistic Sans" w:cstheme="minorBidi"/>
+          <w:sz w:val="22"/>
+          <w:szCs w:val="22"/>
+          <w:lang w:eastAsia="en-US"/>
+        </w:rPr>
+        <w:t xml:space="preserve"> w</w:t>
+      </w:r>
+      <w:r>
+        <w:rPr>
+          <w:rFonts w:ascii="Simplistic Sans" w:eastAsiaTheme="minorHAnsi" w:hAnsi="Simplistic Sans" w:cstheme="minorBidi"/>
+          <w:sz w:val="22"/>
+          <w:szCs w:val="22"/>
+          <w:lang w:eastAsia="en-US"/>
+        </w:rPr>
+        <w:t>at meer vertellen over je professionele achtergrond in zowel ruimtewetenschap als kunst? Hoe heb je deze twee gebieden weten te combineren in je carrière?</w:t>
+      </w:r>
+    </w:p>
+    <w:p>
+      <w:pPr>
+        <w:pStyle w:val="NormalWeb"/>
+        <w:numPr>
+          <w:ilvl w:val="0"/>
+          <w:numId w:val="4"/>
+        </w:numPr>
+        <w:shd w:val="clear" w:color="auto" w:fill="FFFFFF"/>
+        <w:rPr>
+          <w:rFonts w:ascii="Simplistic Sans" w:eastAsiaTheme="minorHAnsi" w:hAnsi="Simplistic Sans" w:cstheme="minorBidi"/>
+          <w:sz w:val="22"/>
+          <w:szCs w:val="22"/>
+          <w:lang w:eastAsia="en-US"/>
+        </w:rPr>
+      </w:pPr>
+      <w:r>
+        <w:rPr>
+          <w:rFonts w:ascii="Simplistic Sans" w:eastAsiaTheme="minorHAnsi" w:hAnsi="Simplistic Sans" w:cstheme="minorBidi"/>
+          <w:sz w:val="22"/>
+          <w:szCs w:val="22"/>
+          <w:lang w:eastAsia="en-US"/>
+        </w:rPr>
+        <w:t>Wat motiveert je om wetenschap en kennis over het universum met het grote publiek te delen?</w:t>
+      </w:r>
+    </w:p>
+    <w:p>
+      <w:pPr>
+        <w:pStyle w:val="NormalWeb"/>
+        <w:shd w:val="clear" w:color="auto" w:fill="FFFFFF"/>
+        <w:rPr>
+          <w:rFonts w:ascii="Simplistic Sans Bold" w:eastAsiaTheme="minorHAnsi" w:hAnsi="Simplistic Sans Bold" w:cstheme="minorBidi"/>
+          <w:sz w:val="22"/>
+          <w:szCs w:val="22"/>
+          <w:lang w:eastAsia="en-US"/>
+        </w:rPr>
+      </w:pPr>
+      <w:r>
+        <w:rPr>
+          <w:rFonts w:ascii="Simplistic Sans Bold" w:eastAsiaTheme="minorHAnsi" w:hAnsi="Simplistic Sans Bold" w:cstheme="minorBidi"/>
+          <w:sz w:val="22"/>
+          <w:szCs w:val="22"/>
+          <w:lang w:eastAsia="en-US"/>
+        </w:rPr>
+        <w:t>Eigen onderzoek</w:t>
+      </w:r>
+    </w:p>
+    <w:p>
+      <w:pPr>
+        <w:pStyle w:val="NormalWeb"/>
+        <w:numPr>
+          <w:ilvl w:val="0"/>
+          <w:numId w:val="4"/>
+        </w:numPr>
+        <w:shd w:val="clear" w:color="auto" w:fill="FFFFFF"/>
+        <w:rPr>
+          <w:rFonts w:ascii="Simplistic Sans" w:eastAsiaTheme="minorHAnsi" w:hAnsi="Simplistic Sans" w:cstheme="minorBidi"/>
+          <w:sz w:val="22"/>
+          <w:szCs w:val="22"/>
+          <w:lang w:eastAsia="en-US"/>
+        </w:rPr>
+      </w:pPr>
+      <w:r>
+        <w:rPr>
+          <w:rFonts w:ascii="Simplistic Sans" w:eastAsiaTheme="minorHAnsi" w:hAnsi="Simplistic Sans" w:cstheme="minorBidi"/>
+          <w:sz w:val="22"/>
+          <w:szCs w:val="22"/>
+          <w:lang w:eastAsia="en-US"/>
+        </w:rPr>
+        <w:t>Waarom vind u het belangrijk dat er onderzoek word gedaan naar het Heelal?</w:t>
+      </w:r>
+    </w:p>
+    <w:p>
+      <w:pPr>
+        <w:pStyle w:val="NormalWeb"/>
+        <w:numPr>
+          <w:ilvl w:val="0"/>
+          <w:numId w:val="4"/>
+        </w:numPr>
+        <w:shd w:val="clear" w:color="auto" w:fill="FFFFFF"/>
+        <w:rPr>
+          <w:rFonts w:ascii="Simplistic Sans" w:eastAsiaTheme="minorHAnsi" w:hAnsi="Simplistic Sans" w:cstheme="minorBidi"/>
+          <w:sz w:val="22"/>
+          <w:szCs w:val="22"/>
+          <w:lang w:eastAsia="en-US"/>
+        </w:rPr>
+      </w:pPr>
+      <w:r>
+        <w:rPr>
+          <w:rFonts w:ascii="Simplistic Sans" w:eastAsiaTheme="minorHAnsi" w:hAnsi="Simplistic Sans" w:cstheme="minorBidi"/>
+          <w:sz w:val="22"/>
+          <w:szCs w:val="22"/>
+          <w:lang w:eastAsia="en-US"/>
+        </w:rPr>
+        <w:t>(intro) Wat is een sterrenstelsel?</w:t>
+      </w:r>
+    </w:p>
+    <w:p>
+      <w:pPr>
+        <w:pStyle w:val="NormalWeb"/>
+        <w:numPr>
+          <w:ilvl w:val="0"/>
+          <w:numId w:val="4"/>
+        </w:numPr>
+        <w:shd w:val="clear" w:color="auto" w:fill="FFFFFF"/>
+        <w:rPr>
+          <w:rFonts w:ascii="Simplistic Sans" w:eastAsiaTheme="minorHAnsi" w:hAnsi="Simplistic Sans" w:cstheme="minorBidi"/>
+          <w:sz w:val="22"/>
+          <w:szCs w:val="22"/>
+          <w:lang w:eastAsia="en-US"/>
+        </w:rPr>
+      </w:pPr>
+      <w:r>
+        <w:rPr>
+          <w:rFonts w:ascii="Simplistic Sans" w:eastAsiaTheme="minorHAnsi" w:hAnsi="Simplistic Sans" w:cstheme="minorBidi"/>
+          <w:sz w:val="22"/>
+          <w:szCs w:val="22"/>
+          <w:lang w:eastAsia="en-US"/>
+        </w:rPr>
+        <w:t>Kun je uitleggen hoe sterrenstelsels in het universum ontstaan en evolueren volgens de huidige wetenschappelijke inzichten?</w:t>
+      </w:r>
+    </w:p>
+    <w:p>
+      <w:pPr>
+        <w:pStyle w:val="NormalWeb"/>
+        <w:numPr>
+          <w:ilvl w:val="0"/>
+          <w:numId w:val="4"/>
+        </w:numPr>
+        <w:shd w:val="clear" w:color="auto" w:fill="FFFFFF"/>
+        <w:rPr>
+          <w:rFonts w:ascii="Simplistic Sans" w:eastAsiaTheme="minorHAnsi" w:hAnsi="Simplistic Sans" w:cstheme="minorBidi"/>
+          <w:sz w:val="22"/>
+          <w:szCs w:val="22"/>
+          <w:lang w:eastAsia="en-US"/>
+        </w:rPr>
+      </w:pPr>
+      <w:commentRangeStart w:id="4"/>
+      <w:r>
+        <w:rPr>
+          <w:rFonts w:ascii="Simplistic Sans" w:eastAsiaTheme="minorHAnsi" w:hAnsi="Simplistic Sans" w:cstheme="minorBidi"/>
+          <w:sz w:val="22"/>
+          <w:szCs w:val="22"/>
+          <w:lang w:eastAsia="en-US"/>
+        </w:rPr>
+        <w:t xml:space="preserve">Welke uitdagingen </w:t>
+      </w:r>
+      <w:commentRangeEnd w:id="4"/>
+      <w:r>
+        <w:rPr>
+          <w:rStyle w:val="CommentReference"/>
+          <w:rFonts w:asciiTheme="minorHAnsi" w:eastAsiaTheme="minorHAnsi" w:hAnsiTheme="minorHAnsi" w:cstheme="minorBidi"/>
+          <w:lang w:eastAsia="en-US"/>
+        </w:rPr>
+        <w:commentReference w:id="4"/>
       </w:r>
       <w:r>
         <w:rPr>
@@ -1669,7 +2038,7 @@
         </w:rPr>
         <w:t xml:space="preserve"> </w:t>
       </w:r>
-      <w:commentRangeStart w:id="4"/>
+      <w:commentRangeStart w:id="5"/>
       <w:r>
         <w:rPr>
           <w:rFonts w:ascii="Simplistic Sans" w:eastAsiaTheme="minorHAnsi" w:hAnsi="Simplistic Sans" w:cstheme="minorBidi"/>
@@ -1688,14 +2057,14 @@
         </w:rPr>
         <w:t xml:space="preserve"> buitenaardse ruimteschepen</w:t>
       </w:r>
-      <w:commentRangeEnd w:id="4"/>
+      <w:commentRangeEnd w:id="5"/>
       <w:r>
         <w:rPr>
           <w:rStyle w:val="CommentReference"/>
           <w:rFonts w:asciiTheme="minorHAnsi" w:eastAsiaTheme="minorHAnsi" w:hAnsiTheme="minorHAnsi" w:cstheme="minorBidi"/>
           <w:lang w:eastAsia="en-US"/>
         </w:rPr>
-        <w:commentReference w:id="4"/>
+        <w:commentReference w:id="5"/>
       </w:r>
       <w:r>
         <w:rPr>
@@ -1849,6 +2218,7 @@
           <w:szCs w:val="22"/>
           <w:lang w:eastAsia="en-US"/>
         </w:rPr>
+        <w:lastRenderedPageBreak/>
         <w:t>Kun je vertellen over enkele van je meest gedenkwaardige ervaringen of momenten tijdens je werk in de ruimtewetenschap?</w:t>
       </w:r>
     </w:p>
@@ -1910,7 +2280,23 @@
         </w:rPr>
         <w:t xml:space="preserve">Wat zijn enkele van je toekomstige plannen en ambities op het gebied van ruimtewetenschap en kunst? </w:t>
       </w:r>
-      <w:commentRangeStart w:id="5"/>
+    </w:p>
+    <w:p>
+      <w:pPr>
+        <w:pStyle w:val="NormalWeb"/>
+        <w:numPr>
+          <w:ilvl w:val="0"/>
+          <w:numId w:val="4"/>
+        </w:numPr>
+        <w:shd w:val="clear" w:color="auto" w:fill="FFFFFF"/>
+        <w:rPr>
+          <w:rFonts w:ascii="Simplistic Sans" w:eastAsiaTheme="minorHAnsi" w:hAnsi="Simplistic Sans" w:cstheme="minorBidi"/>
+          <w:sz w:val="22"/>
+          <w:szCs w:val="22"/>
+          <w:lang w:eastAsia="en-US"/>
+        </w:rPr>
+      </w:pPr>
+      <w:commentRangeStart w:id="6"/>
       <w:r>
         <w:rPr>
           <w:rFonts w:ascii="Simplistic Sans" w:eastAsiaTheme="minorHAnsi" w:hAnsi="Simplistic Sans" w:cstheme="minorBidi"/>
@@ -1920,14 +2306,14 @@
         </w:rPr>
         <w:t>Zijn er bepaalde projecten of samenwerkingen waar je naar uitkijkt?</w:t>
       </w:r>
-      <w:commentRangeEnd w:id="5"/>
+      <w:commentRangeEnd w:id="6"/>
       <w:r>
         <w:rPr>
           <w:rStyle w:val="CommentReference"/>
           <w:rFonts w:asciiTheme="minorHAnsi" w:eastAsiaTheme="minorHAnsi" w:hAnsiTheme="minorHAnsi" w:cstheme="minorBidi"/>
           <w:lang w:eastAsia="en-US"/>
         </w:rPr>
-        <w:commentReference w:id="5"/>
+        <w:commentReference w:id="6"/>
       </w:r>
     </w:p>
     <w:p>
@@ -2030,7 +2416,7 @@
       </w:r>
     </w:p>
   </w:comment>
-  <w:comment w:id="1" w:author="Smeets, Renee" w:date="2023-10-04T22:39:00Z" w:initials="RS">
+  <w:comment w:id="1" w:author="Smeets, Renee" w:date="2023-10-04T22:40:00Z" w:initials="RS">
     <w:p>
       <w:pPr>
         <w:pStyle w:val="CommentText"/>
@@ -2042,11 +2428,27 @@
         <w:annotationRef/>
       </w:r>
       <w:r>
+        <w:t>Ik zou consistent vousvoyeren óf tutoyeren (maar niet door elkaar) straks in je artikel</w:t>
+      </w:r>
+    </w:p>
+  </w:comment>
+  <w:comment w:id="2" w:author="Smeets, Renee" w:date="2023-10-04T22:39:00Z" w:initials="RS">
+    <w:p>
+      <w:pPr>
+        <w:pStyle w:val="CommentText"/>
+      </w:pPr>
+      <w:r>
+        <w:rPr>
+          <w:rStyle w:val="CommentReference"/>
+        </w:rPr>
+        <w:annotationRef/>
+      </w:r>
+      <w:r>
         <w:t>Waardoor bent u geïnteresseerd geraakt in (…) is misschien iets concreter</w:t>
       </w:r>
     </w:p>
   </w:comment>
-  <w:comment w:id="2" w:author="Smeets, Renee" w:date="2023-10-04T22:40:00Z" w:initials="RS">
+  <w:comment w:id="3" w:author="Smeets, Renee" w:date="2023-10-04T22:40:00Z" w:initials="RS">
     <w:p>
       <w:pPr>
         <w:pStyle w:val="CommentText"/>
@@ -2062,7 +2464,7 @@
       </w:r>
     </w:p>
   </w:comment>
-  <w:comment w:id="3" w:author="Smeets, Renee" w:date="2023-10-04T23:04:00Z" w:initials="RS">
+  <w:comment w:id="4" w:author="Smeets, Renee" w:date="2023-10-04T23:04:00Z" w:initials="RS">
     <w:p>
       <w:pPr>
         <w:pStyle w:val="CommentText"/>
@@ -2078,7 +2480,7 @@
       </w:r>
     </w:p>
   </w:comment>
-  <w:comment w:id="4" w:author="Smeets, Renee" w:date="2023-10-04T22:43:00Z" w:initials="RS">
+  <w:comment w:id="5" w:author="Smeets, Renee" w:date="2023-10-04T22:43:00Z" w:initials="RS">
     <w:p>
       <w:pPr>
         <w:pStyle w:val="CommentText"/>
@@ -2094,7 +2496,7 @@
       </w:r>
     </w:p>
   </w:comment>
-  <w:comment w:id="5" w:author="Smeets, Renee" w:date="2023-10-04T22:51:00Z" w:initials="RS">
+  <w:comment w:id="6" w:author="Smeets, Renee" w:date="2023-10-04T22:51:00Z" w:initials="RS">
     <w:p>
       <w:pPr>
         <w:pStyle w:val="CommentText"/>
@@ -2116,17 +2518,19 @@
 <file path=word/commentsExtended.xml><?xml version="1.0" encoding="utf-8"?>
 <w15:commentsEx xmlns:wpc="http://schemas.microsoft.com/office/word/2010/wordprocessingCanvas" xmlns:cx="http://schemas.microsoft.com/office/drawing/2014/chartex" xmlns:cx1="http://schemas.microsoft.com/office/drawing/2015/9/8/chartex" xmlns:cx2="http://schemas.microsoft.com/office/drawing/2015/10/21/chartex" xmlns:cx3="http://schemas.microsoft.com/office/drawing/2016/5/9/chartex" xmlns:cx4="http://schemas.microsoft.com/office/drawing/2016/5/10/chartex" xmlns:cx5="http://schemas.microsoft.com/office/drawing/2016/5/11/chartex" xmlns:cx6="http://schemas.microsoft.com/office/drawing/2016/5/12/chartex" xmlns:cx7="http://schemas.microsoft.com/office/drawing/2016/5/13/chartex" xmlns:cx8="http://schemas.microsoft.com/office/drawing/2016/5/14/chartex" xmlns:mc="http://schemas.openxmlformats.org/markup-compatibility/2006" xmlns:aink="http://schemas.microsoft.com/office/drawing/2016/ink" xmlns:am3d="http://schemas.microsoft.com/office/drawing/2017/model3d" xmlns:o="urn:schemas-microsoft-com:office:office" xmlns:oel="http://schemas.microsoft.com/office/2019/extlst" xmlns:r="http://schemas.openxmlformats.org/officeDocument/2006/relationships" xmlns:m="http://schemas.openxmlformats.org/officeDocument/2006/math" xmlns:v="urn:schemas-microsoft-com:vml" xmlns:wp14="http://schemas.microsoft.com/office/word/2010/wordprocessingDrawing" xmlns:wp="http://schemas.openxmlformats.org/drawingml/2006/wordprocessingDrawing" xmlns:w10="urn:schemas-microsoft-com:office:word" xmlns:w="http://schemas.openxmlformats.org/wordprocessingml/2006/main" xmlns:w14="http://schemas.microsoft.com/office/word/2010/wordml" xmlns:w15="http://schemas.microsoft.com/office/word/2012/wordml" xmlns:w16cex="http://schemas.microsoft.com/office/word/2018/wordml/cex" xmlns:w16cid="http://schemas.microsoft.com/office/word/2016/wordml/cid" xmlns:w16="http://schemas.microsoft.com/office/word/2018/wordml" xmlns:w16sdtdh="http://schemas.microsoft.com/office/word/2020/wordml/sdtdatahash" xmlns:w16se="http://schemas.microsoft.com/office/word/2015/wordml/symex" xmlns:wpg="http://schemas.microsoft.com/office/word/2010/wordprocessingGroup" xmlns:wpi="http://schemas.microsoft.com/office/word/2010/wordprocessingInk" xmlns:wne="http://schemas.microsoft.com/office/word/2006/wordml" xmlns:wps="http://schemas.microsoft.com/office/word/2010/wordprocessingShape" mc:Ignorable="w14 w15 w16se w16cid w16 w16cex w16sdtdh wp14">
   <w15:commentEx w15:paraId="5CD7AA67" w15:done="0"/>
+  <w15:commentEx w15:paraId="6DE5A6FF" w15:done="1"/>
   <w15:commentEx w15:paraId="4B45A8D7" w15:done="1"/>
   <w15:commentEx w15:paraId="523D7F46" w15:done="1"/>
   <w15:commentEx w15:paraId="535D8A6B" w15:done="1"/>
   <w15:commentEx w15:paraId="1936024F" w15:done="0"/>
-  <w15:commentEx w15:paraId="5E4EB81C" w15:done="0"/>
+  <w15:commentEx w15:paraId="5E4EB81C" w15:done="1"/>
 </w15:commentsEx>
 </file>
 
 <file path=word/commentsExtensible.xml><?xml version="1.0" encoding="utf-8"?>
 <w16cex:commentsExtensible xmlns:wpc="http://schemas.microsoft.com/office/word/2010/wordprocessingCanvas" xmlns:cx="http://schemas.microsoft.com/office/drawing/2014/chartex" xmlns:cx1="http://schemas.microsoft.com/office/drawing/2015/9/8/chartex" xmlns:cx2="http://schemas.microsoft.com/office/drawing/2015/10/21/chartex" xmlns:cx3="http://schemas.microsoft.com/office/drawing/2016/5/9/chartex" xmlns:cx4="http://schemas.microsoft.com/office/drawing/2016/5/10/chartex" xmlns:cx5="http://schemas.microsoft.com/office/drawing/2016/5/11/chartex" xmlns:cx6="http://schemas.microsoft.com/office/drawing/2016/5/12/chartex" xmlns:cx7="http://schemas.microsoft.com/office/drawing/2016/5/13/chartex" xmlns:cx8="http://schemas.microsoft.com/office/drawing/2016/5/14/chartex" xmlns:cr="http://schemas.microsoft.com/office/comments/2020/reactions" xmlns:mc="http://schemas.openxmlformats.org/markup-compatibility/2006" xmlns:aink="http://schemas.microsoft.com/office/drawing/2016/ink" xmlns:am3d="http://schemas.microsoft.com/office/drawing/2017/model3d" xmlns:o="urn:schemas-microsoft-com:office:office" xmlns:oel="http://schemas.microsoft.com/office/2019/extlst" xmlns:r="http://schemas.openxmlformats.org/officeDocument/2006/relationships" xmlns:m="http://schemas.openxmlformats.org/officeDocument/2006/math" xmlns:v="urn:schemas-microsoft-com:vml" xmlns:wp14="http://schemas.microsoft.com/office/word/2010/wordprocessingDrawing" xmlns:wp="http://schemas.openxmlformats.org/drawingml/2006/wordprocessingDrawing" xmlns:w10="urn:schemas-microsoft-com:office:word" xmlns:w="http://schemas.openxmlformats.org/wordprocessingml/2006/main" xmlns:w14="http://schemas.microsoft.com/office/word/2010/wordml" xmlns:w15="http://schemas.microsoft.com/office/word/2012/wordml" xmlns:w16cex="http://schemas.microsoft.com/office/word/2018/wordml/cex" xmlns:w16cid="http://schemas.microsoft.com/office/word/2016/wordml/cid" xmlns:w16="http://schemas.microsoft.com/office/word/2018/wordml" xmlns:w16sdtdh="http://schemas.microsoft.com/office/word/2020/wordml/sdtdatahash" xmlns:w16se="http://schemas.microsoft.com/office/word/2015/wordml/symex" xmlns:wpg="http://schemas.microsoft.com/office/word/2010/wordprocessingGroup" xmlns:wpi="http://schemas.microsoft.com/office/word/2010/wordprocessingInk" xmlns:wne="http://schemas.microsoft.com/office/word/2006/wordml" xmlns:wps="http://schemas.microsoft.com/office/word/2010/wordprocessingShape" mc:Ignorable="w14 w15 w16se w16cid w16 w16cex w16sdtdh cr wp14">
   <w16cex:commentExtensible w16cex:durableId="0E16C7FC" w16cex:dateUtc="2023-10-04T20:37:00Z"/>
+  <w16cex:commentExtensible w16cex:durableId="04ED4283" w16cex:dateUtc="2023-10-04T20:40:00Z"/>
   <w16cex:commentExtensible w16cex:durableId="3E5DE976" w16cex:dateUtc="2023-10-04T20:39:00Z"/>
   <w16cex:commentExtensible w16cex:durableId="5ED7D881" w16cex:dateUtc="2023-10-04T20:40:00Z"/>
   <w16cex:commentExtensible w16cex:durableId="0F192062" w16cex:dateUtc="2023-10-04T21:04:00Z"/>
@@ -2138,6 +2542,7 @@
 <file path=word/commentsIds.xml><?xml version="1.0" encoding="utf-8"?>
 <w16cid:commentsIds xmlns:wpc="http://schemas.microsoft.com/office/word/2010/wordprocessingCanvas" xmlns:cx="http://schemas.microsoft.com/office/drawing/2014/chartex" xmlns:cx1="http://schemas.microsoft.com/office/drawing/2015/9/8/chartex" xmlns:cx2="http://schemas.microsoft.com/office/drawing/2015/10/21/chartex" xmlns:cx3="http://schemas.microsoft.com/office/drawing/2016/5/9/chartex" xmlns:cx4="http://schemas.microsoft.com/office/drawing/2016/5/10/chartex" xmlns:cx5="http://schemas.microsoft.com/office/drawing/2016/5/11/chartex" xmlns:cx6="http://schemas.microsoft.com/office/drawing/2016/5/12/chartex" xmlns:cx7="http://schemas.microsoft.com/office/drawing/2016/5/13/chartex" xmlns:cx8="http://schemas.microsoft.com/office/drawing/2016/5/14/chartex" xmlns:mc="http://schemas.openxmlformats.org/markup-compatibility/2006" xmlns:aink="http://schemas.microsoft.com/office/drawing/2016/ink" xmlns:am3d="http://schemas.microsoft.com/office/drawing/2017/model3d" xmlns:o="urn:schemas-microsoft-com:office:office" xmlns:oel="http://schemas.microsoft.com/office/2019/extlst" xmlns:r="http://schemas.openxmlformats.org/officeDocument/2006/relationships" xmlns:m="http://schemas.openxmlformats.org/officeDocument/2006/math" xmlns:v="urn:schemas-microsoft-com:vml" xmlns:wp14="http://schemas.microsoft.com/office/word/2010/wordprocessingDrawing" xmlns:wp="http://schemas.openxmlformats.org/drawingml/2006/wordprocessingDrawing" xmlns:w10="urn:schemas-microsoft-com:office:word" xmlns:w="http://schemas.openxmlformats.org/wordprocessingml/2006/main" xmlns:w14="http://schemas.microsoft.com/office/word/2010/wordml" xmlns:w15="http://schemas.microsoft.com/office/word/2012/wordml" xmlns:w16cex="http://schemas.microsoft.com/office/word/2018/wordml/cex" xmlns:w16cid="http://schemas.microsoft.com/office/word/2016/wordml/cid" xmlns:w16="http://schemas.microsoft.com/office/word/2018/wordml" xmlns:w16sdtdh="http://schemas.microsoft.com/office/word/2020/wordml/sdtdatahash" xmlns:w16se="http://schemas.microsoft.com/office/word/2015/wordml/symex" xmlns:wpg="http://schemas.microsoft.com/office/word/2010/wordprocessingGroup" xmlns:wpi="http://schemas.microsoft.com/office/word/2010/wordprocessingInk" xmlns:wne="http://schemas.microsoft.com/office/word/2006/wordml" xmlns:wps="http://schemas.microsoft.com/office/word/2010/wordprocessingShape" mc:Ignorable="w14 w15 w16se w16cid w16 w16cex w16sdtdh wp14">
   <w16cid:commentId w16cid:paraId="5CD7AA67" w16cid:durableId="0E16C7FC"/>
+  <w16cid:commentId w16cid:paraId="6DE5A6FF" w16cid:durableId="04ED4283"/>
   <w16cid:commentId w16cid:paraId="4B45A8D7" w16cid:durableId="3E5DE976"/>
   <w16cid:commentId w16cid:paraId="523D7F46" w16cid:durableId="5ED7D881"/>
   <w16cid:commentId w16cid:paraId="535D8A6B" w16cid:durableId="0F192062"/>

</xml_diff>

<commit_message>
vault backup: 2023-10-05 17:59:08
</commit_message>
<xml_diff>
--- a/Vakken/Journalistieke en Redactionele Vaardigheden/Interview/Feedback folder/Interviewplan_JortSiemes_VincentIcke - na feedback.docx
+++ b/Vakken/Journalistieke en Redactionele Vaardigheden/Interview/Feedback folder/Interviewplan_JortSiemes_VincentIcke - na feedback.docx
@@ -1292,7 +1292,25 @@
           <w:szCs w:val="22"/>
           <w:lang w:eastAsia="en-US"/>
         </w:rPr>
-        <w:t xml:space="preserve">Zelf erg benieuwd of u een favoriete fictie ruimteverhaal heeft, zoals film? </w:t>
+        <w:t>Zelf</w:t>
+      </w:r>
+      <w:r>
+        <w:rPr>
+          <w:rFonts w:ascii="Simplistic Sans" w:eastAsiaTheme="minorHAnsi" w:hAnsi="Simplistic Sans" w:cstheme="minorBidi"/>
+          <w:sz w:val="22"/>
+          <w:szCs w:val="22"/>
+          <w:lang w:eastAsia="en-US"/>
+        </w:rPr>
+        <w:t xml:space="preserve"> ben ik</w:t>
+      </w:r>
+      <w:r>
+        <w:rPr>
+          <w:rFonts w:ascii="Simplistic Sans" w:eastAsiaTheme="minorHAnsi" w:hAnsi="Simplistic Sans" w:cstheme="minorBidi"/>
+          <w:sz w:val="22"/>
+          <w:szCs w:val="22"/>
+          <w:lang w:eastAsia="en-US"/>
+        </w:rPr>
+        <w:t xml:space="preserve"> erg benieuwd of u een favoriet fictie ruimteverhaal heeft, zoals film? </w:t>
       </w:r>
     </w:p>
     <w:p>
@@ -1470,7 +1488,43 @@
           <w:szCs w:val="22"/>
           <w:lang w:eastAsia="en-US"/>
         </w:rPr>
-        <w:t>Zit er een toekomst in ruimtetoerisme?</w:t>
+        <w:t xml:space="preserve">In uw boek reisbureau Einstein bespreekt u dit onderwerp al een beetje maar: ‘Denkt u dat </w:t>
+      </w:r>
+      <w:r>
+        <w:rPr>
+          <w:rFonts w:ascii="Simplistic Sans" w:eastAsiaTheme="minorHAnsi" w:hAnsi="Simplistic Sans" w:cstheme="minorBidi"/>
+          <w:sz w:val="22"/>
+          <w:szCs w:val="22"/>
+          <w:lang w:eastAsia="en-US"/>
+        </w:rPr>
+        <w:t>er een toekomst in ruimtetoerisme</w:t>
+      </w:r>
+      <w:r>
+        <w:rPr>
+          <w:rFonts w:ascii="Simplistic Sans" w:eastAsiaTheme="minorHAnsi" w:hAnsi="Simplistic Sans" w:cstheme="minorBidi"/>
+          <w:sz w:val="22"/>
+          <w:szCs w:val="22"/>
+          <w:lang w:eastAsia="en-US"/>
+        </w:rPr>
+        <w:t xml:space="preserve"> zit</w:t>
+      </w:r>
+      <w:r>
+        <w:rPr>
+          <w:rFonts w:ascii="Simplistic Sans" w:eastAsiaTheme="minorHAnsi" w:hAnsi="Simplistic Sans" w:cstheme="minorBidi"/>
+          <w:sz w:val="22"/>
+          <w:szCs w:val="22"/>
+          <w:lang w:eastAsia="en-US"/>
+        </w:rPr>
+        <w:t>?</w:t>
+      </w:r>
+      <w:r>
+        <w:rPr>
+          <w:rFonts w:ascii="Simplistic Sans" w:eastAsiaTheme="minorHAnsi" w:hAnsi="Simplistic Sans" w:cstheme="minorBidi"/>
+          <w:sz w:val="22"/>
+          <w:szCs w:val="22"/>
+          <w:lang w:eastAsia="en-US"/>
+        </w:rPr>
+        <w:t>’</w:t>
       </w:r>
     </w:p>
     <w:p>
@@ -1513,51 +1567,26 @@
           <w:lang w:eastAsia="en-US"/>
         </w:rPr>
       </w:pPr>
-      <w:r>
-        <w:rPr>
-          <w:rFonts w:ascii="Simplistic Sans" w:eastAsiaTheme="minorHAnsi" w:hAnsi="Simplistic Sans" w:cstheme="minorBidi"/>
-          <w:sz w:val="22"/>
-          <w:szCs w:val="22"/>
-          <w:lang w:eastAsia="en-US"/>
-        </w:rPr>
-        <w:t>K</w:t>
-      </w:r>
-      <w:r>
-        <w:rPr>
-          <w:rFonts w:ascii="Simplistic Sans" w:eastAsiaTheme="minorHAnsi" w:hAnsi="Simplistic Sans" w:cstheme="minorBidi"/>
-          <w:sz w:val="22"/>
-          <w:szCs w:val="22"/>
-          <w:lang w:eastAsia="en-US"/>
-        </w:rPr>
-        <w:t>an u</w:t>
-      </w:r>
-      <w:commentRangeStart w:id="1"/>
-      <w:commentRangeEnd w:id="1"/>
-      <w:r>
-        <w:rPr>
-          <w:rStyle w:val="CommentReference"/>
-          <w:rFonts w:asciiTheme="minorHAnsi" w:eastAsiaTheme="minorHAnsi" w:hAnsiTheme="minorHAnsi" w:cstheme="minorBidi"/>
-          <w:lang w:eastAsia="en-US"/>
-        </w:rPr>
-        <w:commentReference w:id="1"/>
-      </w:r>
-      <w:r>
-        <w:rPr>
-          <w:rFonts w:ascii="Simplistic Sans" w:eastAsiaTheme="minorHAnsi" w:hAnsi="Simplistic Sans" w:cstheme="minorBidi"/>
-          <w:sz w:val="22"/>
-          <w:szCs w:val="22"/>
-          <w:lang w:eastAsia="en-US"/>
-        </w:rPr>
-        <w:t xml:space="preserve"> w</w:t>
-      </w:r>
-      <w:r>
-        <w:rPr>
-          <w:rFonts w:ascii="Simplistic Sans" w:eastAsiaTheme="minorHAnsi" w:hAnsi="Simplistic Sans" w:cstheme="minorBidi"/>
-          <w:sz w:val="22"/>
-          <w:szCs w:val="22"/>
-          <w:lang w:eastAsia="en-US"/>
-        </w:rPr>
-        <w:t>at meer vertellen over je professionele achtergrond in zowel ruimtewetenschap als kunst? Hoe heb je deze twee gebieden weten te combineren in je carrière?</w:t>
+    </w:p>
+    <w:p>
+      <w:pPr>
+        <w:pStyle w:val="NormalWeb"/>
+        <w:shd w:val="clear" w:color="auto" w:fill="FFFFFF"/>
+        <w:rPr>
+          <w:rFonts w:ascii="Simplistic Sans Bold" w:eastAsiaTheme="minorHAnsi" w:hAnsi="Simplistic Sans Bold" w:cstheme="minorBidi"/>
+          <w:sz w:val="22"/>
+          <w:szCs w:val="22"/>
+          <w:lang w:eastAsia="en-US"/>
+        </w:rPr>
+      </w:pPr>
+      <w:r>
+        <w:rPr>
+          <w:rFonts w:ascii="Simplistic Sans Bold" w:eastAsiaTheme="minorHAnsi" w:hAnsi="Simplistic Sans Bold" w:cstheme="minorBidi"/>
+          <w:sz w:val="22"/>
+          <w:szCs w:val="22"/>
+          <w:lang w:eastAsia="en-US"/>
+        </w:rPr>
+        <w:t>Achtergrond</w:t>
       </w:r>
     </w:p>
     <w:p>
@@ -1582,52 +1611,26 @@
           <w:szCs w:val="22"/>
           <w:lang w:eastAsia="en-US"/>
         </w:rPr>
-        <w:t>Wat motiveert je om wetenschap en kennis over het universum met het grote publiek te delen?</w:t>
-      </w:r>
-    </w:p>
-    <w:p>
-      <w:pPr>
-        <w:pStyle w:val="NormalWeb"/>
-        <w:shd w:val="clear" w:color="auto" w:fill="FFFFFF"/>
-        <w:rPr>
-          <w:rFonts w:ascii="Simplistic Sans Bold" w:eastAsiaTheme="minorHAnsi" w:hAnsi="Simplistic Sans Bold" w:cstheme="minorBidi"/>
-          <w:sz w:val="22"/>
-          <w:szCs w:val="22"/>
-          <w:lang w:eastAsia="en-US"/>
-        </w:rPr>
-      </w:pPr>
-    </w:p>
-    <w:p>
-      <w:pPr>
-        <w:pStyle w:val="NormalWeb"/>
-        <w:shd w:val="clear" w:color="auto" w:fill="FFFFFF"/>
-        <w:rPr>
-          <w:rFonts w:ascii="Simplistic Sans Bold" w:eastAsiaTheme="minorHAnsi" w:hAnsi="Simplistic Sans Bold" w:cstheme="minorBidi"/>
-          <w:sz w:val="22"/>
-          <w:szCs w:val="22"/>
-          <w:lang w:eastAsia="en-US"/>
-        </w:rPr>
-      </w:pPr>
-    </w:p>
-    <w:p>
-      <w:pPr>
-        <w:pStyle w:val="NormalWeb"/>
-        <w:shd w:val="clear" w:color="auto" w:fill="FFFFFF"/>
-        <w:rPr>
-          <w:rFonts w:ascii="Simplistic Sans Bold" w:eastAsiaTheme="minorHAnsi" w:hAnsi="Simplistic Sans Bold" w:cstheme="minorBidi"/>
-          <w:sz w:val="22"/>
-          <w:szCs w:val="22"/>
-          <w:lang w:eastAsia="en-US"/>
-        </w:rPr>
-      </w:pPr>
-      <w:r>
-        <w:rPr>
-          <w:rFonts w:ascii="Simplistic Sans Bold" w:eastAsiaTheme="minorHAnsi" w:hAnsi="Simplistic Sans Bold" w:cstheme="minorBidi"/>
-          <w:sz w:val="22"/>
-          <w:szCs w:val="22"/>
-          <w:lang w:eastAsia="en-US"/>
-        </w:rPr>
-        <w:t>Achtergrond</w:t>
+        <w:t>Waardoor bent u geïnteresseerd geraakt in</w:t>
+      </w:r>
+      <w:commentRangeStart w:id="1"/>
+      <w:commentRangeEnd w:id="1"/>
+      <w:r>
+        <w:rPr>
+          <w:rStyle w:val="CommentReference"/>
+          <w:rFonts w:asciiTheme="minorHAnsi" w:eastAsiaTheme="minorHAnsi" w:hAnsiTheme="minorHAnsi" w:cstheme="minorBidi"/>
+          <w:lang w:eastAsia="en-US"/>
+        </w:rPr>
+        <w:commentReference w:id="1"/>
+      </w:r>
+      <w:r>
+        <w:rPr>
+          <w:rFonts w:ascii="Simplistic Sans" w:eastAsiaTheme="minorHAnsi" w:hAnsi="Simplistic Sans" w:cstheme="minorBidi"/>
+          <w:sz w:val="22"/>
+          <w:szCs w:val="22"/>
+          <w:lang w:eastAsia="en-US"/>
+        </w:rPr>
+        <w:t xml:space="preserve"> zowel ruimtewetenschap als kosmologie?</w:t>
       </w:r>
     </w:p>
     <w:p>
@@ -1652,7 +1655,16 @@
           <w:szCs w:val="22"/>
           <w:lang w:eastAsia="en-US"/>
         </w:rPr>
-        <w:t>Waardoor bent u geïnteresseerd geraakt in</w:t>
+        <w:t>K</w:t>
+      </w:r>
+      <w:r>
+        <w:rPr>
+          <w:rFonts w:ascii="Simplistic Sans" w:eastAsiaTheme="minorHAnsi" w:hAnsi="Simplistic Sans" w:cstheme="minorBidi"/>
+          <w:sz w:val="22"/>
+          <w:szCs w:val="22"/>
+          <w:lang w:eastAsia="en-US"/>
+        </w:rPr>
+        <w:t>an u</w:t>
       </w:r>
       <w:commentRangeStart w:id="2"/>
       <w:commentRangeEnd w:id="2"/>
@@ -1671,7 +1683,16 @@
           <w:szCs w:val="22"/>
           <w:lang w:eastAsia="en-US"/>
         </w:rPr>
-        <w:t xml:space="preserve"> zowel ruimtewetenschap als kosmologie?</w:t>
+        <w:t xml:space="preserve"> w</w:t>
+      </w:r>
+      <w:r>
+        <w:rPr>
+          <w:rFonts w:ascii="Simplistic Sans" w:eastAsiaTheme="minorHAnsi" w:hAnsi="Simplistic Sans" w:cstheme="minorBidi"/>
+          <w:sz w:val="22"/>
+          <w:szCs w:val="22"/>
+          <w:lang w:eastAsia="en-US"/>
+        </w:rPr>
+        <w:t>at meer vertellen over je professionele achtergrond in zowel ruimtewetenschap als kunst? Hoe heb je deze twee gebieden weten te combineren in je carrière?</w:t>
       </w:r>
     </w:p>
     <w:p>
@@ -1696,44 +1717,28 @@
           <w:szCs w:val="22"/>
           <w:lang w:eastAsia="en-US"/>
         </w:rPr>
-        <w:t>K</w:t>
-      </w:r>
-      <w:r>
-        <w:rPr>
-          <w:rFonts w:ascii="Simplistic Sans" w:eastAsiaTheme="minorHAnsi" w:hAnsi="Simplistic Sans" w:cstheme="minorBidi"/>
-          <w:sz w:val="22"/>
-          <w:szCs w:val="22"/>
-          <w:lang w:eastAsia="en-US"/>
-        </w:rPr>
-        <w:t>an u</w:t>
-      </w:r>
-      <w:commentRangeStart w:id="3"/>
-      <w:commentRangeEnd w:id="3"/>
-      <w:r>
-        <w:rPr>
-          <w:rStyle w:val="CommentReference"/>
-          <w:rFonts w:asciiTheme="minorHAnsi" w:eastAsiaTheme="minorHAnsi" w:hAnsiTheme="minorHAnsi" w:cstheme="minorBidi"/>
-          <w:lang w:eastAsia="en-US"/>
-        </w:rPr>
-        <w:commentReference w:id="3"/>
-      </w:r>
-      <w:r>
-        <w:rPr>
-          <w:rFonts w:ascii="Simplistic Sans" w:eastAsiaTheme="minorHAnsi" w:hAnsi="Simplistic Sans" w:cstheme="minorBidi"/>
-          <w:sz w:val="22"/>
-          <w:szCs w:val="22"/>
-          <w:lang w:eastAsia="en-US"/>
-        </w:rPr>
-        <w:t xml:space="preserve"> w</w:t>
-      </w:r>
-      <w:r>
-        <w:rPr>
-          <w:rFonts w:ascii="Simplistic Sans" w:eastAsiaTheme="minorHAnsi" w:hAnsi="Simplistic Sans" w:cstheme="minorBidi"/>
-          <w:sz w:val="22"/>
-          <w:szCs w:val="22"/>
-          <w:lang w:eastAsia="en-US"/>
-        </w:rPr>
-        <w:t>at meer vertellen over je professionele achtergrond in zowel ruimtewetenschap als kunst? Hoe heb je deze twee gebieden weten te combineren in je carrière?</w:t>
+        <w:t>Wat motiveert je om wetenschap en kennis over het universum met het grote publiek te delen?</w:t>
+      </w:r>
+    </w:p>
+    <w:p>
+      <w:pPr>
+        <w:pStyle w:val="NormalWeb"/>
+        <w:shd w:val="clear" w:color="auto" w:fill="FFFFFF"/>
+        <w:rPr>
+          <w:rFonts w:ascii="Simplistic Sans Bold" w:eastAsiaTheme="minorHAnsi" w:hAnsi="Simplistic Sans Bold" w:cstheme="minorBidi"/>
+          <w:sz w:val="22"/>
+          <w:szCs w:val="22"/>
+          <w:lang w:eastAsia="en-US"/>
+        </w:rPr>
+      </w:pPr>
+      <w:r>
+        <w:rPr>
+          <w:rFonts w:ascii="Simplistic Sans Bold" w:eastAsiaTheme="minorHAnsi" w:hAnsi="Simplistic Sans Bold" w:cstheme="minorBidi"/>
+          <w:sz w:val="22"/>
+          <w:szCs w:val="22"/>
+          <w:lang w:eastAsia="en-US"/>
+        </w:rPr>
+        <w:t>Eigen onderzoek</w:t>
       </w:r>
     </w:p>
     <w:p>
@@ -1758,28 +1763,7 @@
           <w:szCs w:val="22"/>
           <w:lang w:eastAsia="en-US"/>
         </w:rPr>
-        <w:t>Wat motiveert je om wetenschap en kennis over het universum met het grote publiek te delen?</w:t>
-      </w:r>
-    </w:p>
-    <w:p>
-      <w:pPr>
-        <w:pStyle w:val="NormalWeb"/>
-        <w:shd w:val="clear" w:color="auto" w:fill="FFFFFF"/>
-        <w:rPr>
-          <w:rFonts w:ascii="Simplistic Sans Bold" w:eastAsiaTheme="minorHAnsi" w:hAnsi="Simplistic Sans Bold" w:cstheme="minorBidi"/>
-          <w:sz w:val="22"/>
-          <w:szCs w:val="22"/>
-          <w:lang w:eastAsia="en-US"/>
-        </w:rPr>
-      </w:pPr>
-      <w:r>
-        <w:rPr>
-          <w:rFonts w:ascii="Simplistic Sans Bold" w:eastAsiaTheme="minorHAnsi" w:hAnsi="Simplistic Sans Bold" w:cstheme="minorBidi"/>
-          <w:sz w:val="22"/>
-          <w:szCs w:val="22"/>
-          <w:lang w:eastAsia="en-US"/>
-        </w:rPr>
-        <w:t>Eigen onderzoek</w:t>
+        <w:t>Waarom vind u het belangrijk dat er onderzoek word gedaan naar het Heelal?</w:t>
       </w:r>
     </w:p>
     <w:p>
@@ -1804,7 +1788,7 @@
           <w:szCs w:val="22"/>
           <w:lang w:eastAsia="en-US"/>
         </w:rPr>
-        <w:t>Waarom vind u het belangrijk dat er onderzoek word gedaan naar het Heelal?</w:t>
+        <w:t>(intro) Wat is een sterrenstelsel?</w:t>
       </w:r>
     </w:p>
     <w:p>
@@ -1829,7 +1813,7 @@
           <w:szCs w:val="22"/>
           <w:lang w:eastAsia="en-US"/>
         </w:rPr>
-        <w:t>(intro) Wat is een sterrenstelsel?</w:t>
+        <w:t>Kun je uitleggen hoe sterrenstelsels in het universum ontstaan en evolueren volgens de huidige wetenschappelijke inzichten?</w:t>
       </w:r>
     </w:p>
     <w:p>
@@ -1847,14 +1831,67 @@
           <w:lang w:eastAsia="en-US"/>
         </w:rPr>
       </w:pPr>
-      <w:r>
-        <w:rPr>
-          <w:rFonts w:ascii="Simplistic Sans" w:eastAsiaTheme="minorHAnsi" w:hAnsi="Simplistic Sans" w:cstheme="minorBidi"/>
-          <w:sz w:val="22"/>
-          <w:szCs w:val="22"/>
-          <w:lang w:eastAsia="en-US"/>
-        </w:rPr>
-        <w:t>Kun je uitleggen hoe sterrenstelsels in het universum ontstaan en evolueren volgens de huidige wetenschappelijke inzichten?</w:t>
+      <w:commentRangeStart w:id="3"/>
+      <w:r>
+        <w:rPr>
+          <w:rFonts w:ascii="Simplistic Sans" w:eastAsiaTheme="minorHAnsi" w:hAnsi="Simplistic Sans" w:cstheme="minorBidi"/>
+          <w:sz w:val="22"/>
+          <w:szCs w:val="22"/>
+          <w:lang w:eastAsia="en-US"/>
+        </w:rPr>
+        <w:t xml:space="preserve">Welke uitdagingen </w:t>
+      </w:r>
+      <w:commentRangeEnd w:id="3"/>
+      <w:r>
+        <w:rPr>
+          <w:rStyle w:val="CommentReference"/>
+          <w:rFonts w:asciiTheme="minorHAnsi" w:eastAsiaTheme="minorHAnsi" w:hAnsiTheme="minorHAnsi" w:cstheme="minorBidi"/>
+          <w:lang w:eastAsia="en-US"/>
+        </w:rPr>
+        <w:commentReference w:id="3"/>
+      </w:r>
+      <w:r>
+        <w:rPr>
+          <w:rFonts w:ascii="Simplistic Sans" w:eastAsiaTheme="minorHAnsi" w:hAnsi="Simplistic Sans" w:cstheme="minorBidi"/>
+          <w:sz w:val="22"/>
+          <w:szCs w:val="22"/>
+          <w:lang w:eastAsia="en-US"/>
+        </w:rPr>
+        <w:t>kom je tegen bij het doen van onderzoek naar de vorming van sterrenstelsels</w:t>
+      </w:r>
+      <w:r>
+        <w:rPr>
+          <w:rFonts w:ascii="Simplistic Sans" w:eastAsiaTheme="minorHAnsi" w:hAnsi="Simplistic Sans" w:cstheme="minorBidi"/>
+          <w:sz w:val="22"/>
+          <w:szCs w:val="22"/>
+          <w:lang w:eastAsia="en-US"/>
+        </w:rPr>
+        <w:t>?</w:t>
+      </w:r>
+    </w:p>
+    <w:p>
+      <w:pPr>
+        <w:pStyle w:val="NormalWeb"/>
+        <w:numPr>
+          <w:ilvl w:val="1"/>
+          <w:numId w:val="4"/>
+        </w:numPr>
+        <w:shd w:val="clear" w:color="auto" w:fill="FFFFFF"/>
+        <w:rPr>
+          <w:rFonts w:ascii="Simplistic Sans" w:eastAsiaTheme="minorHAnsi" w:hAnsi="Simplistic Sans" w:cstheme="minorBidi"/>
+          <w:sz w:val="22"/>
+          <w:szCs w:val="22"/>
+          <w:lang w:eastAsia="en-US"/>
+        </w:rPr>
+      </w:pPr>
+      <w:r>
+        <w:rPr>
+          <w:rFonts w:ascii="Simplistic Sans" w:eastAsiaTheme="minorHAnsi" w:hAnsi="Simplistic Sans" w:cstheme="minorBidi"/>
+          <w:sz w:val="22"/>
+          <w:szCs w:val="22"/>
+          <w:lang w:eastAsia="en-US"/>
+        </w:rPr>
+        <w:t>Wat is de grootste uitdaging? Aantal uitdagingen?</w:t>
       </w:r>
     </w:p>
     <w:p>
@@ -1872,67 +1909,14 @@
           <w:lang w:eastAsia="en-US"/>
         </w:rPr>
       </w:pPr>
-      <w:commentRangeStart w:id="4"/>
-      <w:r>
-        <w:rPr>
-          <w:rFonts w:ascii="Simplistic Sans" w:eastAsiaTheme="minorHAnsi" w:hAnsi="Simplistic Sans" w:cstheme="minorBidi"/>
-          <w:sz w:val="22"/>
-          <w:szCs w:val="22"/>
-          <w:lang w:eastAsia="en-US"/>
-        </w:rPr>
-        <w:t xml:space="preserve">Welke uitdagingen </w:t>
-      </w:r>
-      <w:commentRangeEnd w:id="4"/>
-      <w:r>
-        <w:rPr>
-          <w:rStyle w:val="CommentReference"/>
-          <w:rFonts w:asciiTheme="minorHAnsi" w:eastAsiaTheme="minorHAnsi" w:hAnsiTheme="minorHAnsi" w:cstheme="minorBidi"/>
-          <w:lang w:eastAsia="en-US"/>
-        </w:rPr>
-        <w:commentReference w:id="4"/>
-      </w:r>
-      <w:r>
-        <w:rPr>
-          <w:rFonts w:ascii="Simplistic Sans" w:eastAsiaTheme="minorHAnsi" w:hAnsi="Simplistic Sans" w:cstheme="minorBidi"/>
-          <w:sz w:val="22"/>
-          <w:szCs w:val="22"/>
-          <w:lang w:eastAsia="en-US"/>
-        </w:rPr>
-        <w:t>kom je tegen bij het doen van onderzoek naar de vorming van sterrenstelsels</w:t>
-      </w:r>
-      <w:r>
-        <w:rPr>
-          <w:rFonts w:ascii="Simplistic Sans" w:eastAsiaTheme="minorHAnsi" w:hAnsi="Simplistic Sans" w:cstheme="minorBidi"/>
-          <w:sz w:val="22"/>
-          <w:szCs w:val="22"/>
-          <w:lang w:eastAsia="en-US"/>
-        </w:rPr>
-        <w:t>?</w:t>
-      </w:r>
-    </w:p>
-    <w:p>
-      <w:pPr>
-        <w:pStyle w:val="NormalWeb"/>
-        <w:numPr>
-          <w:ilvl w:val="1"/>
-          <w:numId w:val="4"/>
-        </w:numPr>
-        <w:shd w:val="clear" w:color="auto" w:fill="FFFFFF"/>
-        <w:rPr>
-          <w:rFonts w:ascii="Simplistic Sans" w:eastAsiaTheme="minorHAnsi" w:hAnsi="Simplistic Sans" w:cstheme="minorBidi"/>
-          <w:sz w:val="22"/>
-          <w:szCs w:val="22"/>
-          <w:lang w:eastAsia="en-US"/>
-        </w:rPr>
-      </w:pPr>
-      <w:r>
-        <w:rPr>
-          <w:rFonts w:ascii="Simplistic Sans" w:eastAsiaTheme="minorHAnsi" w:hAnsi="Simplistic Sans" w:cstheme="minorBidi"/>
-          <w:sz w:val="22"/>
-          <w:szCs w:val="22"/>
-          <w:lang w:eastAsia="en-US"/>
-        </w:rPr>
-        <w:t>Wat is de grootste uitdaging? Aantal uitdagingen?</w:t>
+      <w:r>
+        <w:rPr>
+          <w:rFonts w:ascii="Simplistic Sans" w:eastAsiaTheme="minorHAnsi" w:hAnsi="Simplistic Sans" w:cstheme="minorBidi"/>
+          <w:sz w:val="22"/>
+          <w:szCs w:val="22"/>
+          <w:lang w:eastAsia="en-US"/>
+        </w:rPr>
+        <w:t>Ik had in mijn eerste mail een stukje gestuurd over een theoretisch buitenaards ruimteschip. Zou je dit kunnen uitleggen wat we daar zien?</w:t>
       </w:r>
     </w:p>
     <w:p>
@@ -1957,7 +1941,107 @@
           <w:szCs w:val="22"/>
           <w:lang w:eastAsia="en-US"/>
         </w:rPr>
-        <w:t>Ik had in mijn eerste mail een stukje gestuurd over een theoretisch buitenaards ruimteschip. Zou je dit kunnen uitleggen wat we daar zien?</w:t>
+        <w:t>Hoe</w:t>
+      </w:r>
+      <w:r>
+        <w:rPr>
+          <w:rFonts w:ascii="Simplistic Sans" w:eastAsiaTheme="minorHAnsi" w:hAnsi="Simplistic Sans" w:cstheme="minorBidi"/>
+          <w:sz w:val="22"/>
+          <w:szCs w:val="22"/>
+          <w:lang w:eastAsia="en-US"/>
+        </w:rPr>
+        <w:t xml:space="preserve"> heeft </w:t>
+      </w:r>
+      <w:r>
+        <w:rPr>
+          <w:rFonts w:ascii="Simplistic Sans" w:eastAsiaTheme="minorHAnsi" w:hAnsi="Simplistic Sans" w:cstheme="minorBidi"/>
+          <w:sz w:val="22"/>
+          <w:szCs w:val="22"/>
+          <w:lang w:eastAsia="en-US"/>
+        </w:rPr>
+        <w:t xml:space="preserve">u </w:t>
+      </w:r>
+      <w:r>
+        <w:rPr>
+          <w:rFonts w:ascii="Simplistic Sans" w:eastAsiaTheme="minorHAnsi" w:hAnsi="Simplistic Sans" w:cstheme="minorBidi"/>
+          <w:sz w:val="22"/>
+          <w:szCs w:val="22"/>
+          <w:lang w:eastAsia="en-US"/>
+        </w:rPr>
+        <w:t xml:space="preserve">onderzoek gedaan over </w:t>
+      </w:r>
+      <w:r>
+        <w:rPr>
+          <w:rFonts w:ascii="Simplistic Sans" w:eastAsiaTheme="minorHAnsi" w:hAnsi="Simplistic Sans" w:cstheme="minorBidi"/>
+          <w:sz w:val="22"/>
+          <w:szCs w:val="22"/>
+          <w:lang w:eastAsia="en-US"/>
+        </w:rPr>
+        <w:t>de manier waarop</w:t>
+      </w:r>
+      <w:r>
+        <w:rPr>
+          <w:rFonts w:ascii="Simplistic Sans" w:eastAsiaTheme="minorHAnsi" w:hAnsi="Simplistic Sans" w:cstheme="minorBidi"/>
+          <w:sz w:val="22"/>
+          <w:szCs w:val="22"/>
+          <w:lang w:eastAsia="en-US"/>
+        </w:rPr>
+        <w:t xml:space="preserve"> </w:t>
+      </w:r>
+      <w:r>
+        <w:rPr>
+          <w:rFonts w:ascii="Simplistic Sans" w:eastAsiaTheme="minorHAnsi" w:hAnsi="Simplistic Sans" w:cstheme="minorBidi"/>
+          <w:sz w:val="22"/>
+          <w:szCs w:val="22"/>
+          <w:lang w:eastAsia="en-US"/>
+        </w:rPr>
+        <w:t xml:space="preserve"> </w:t>
+      </w:r>
+      <w:commentRangeStart w:id="4"/>
+      <w:r>
+        <w:rPr>
+          <w:rFonts w:ascii="Simplistic Sans" w:eastAsiaTheme="minorHAnsi" w:hAnsi="Simplistic Sans" w:cstheme="minorBidi"/>
+          <w:sz w:val="22"/>
+          <w:szCs w:val="22"/>
+          <w:lang w:eastAsia="en-US"/>
+        </w:rPr>
+        <w:t>theoretische</w:t>
+      </w:r>
+      <w:r>
+        <w:rPr>
+          <w:rFonts w:ascii="Simplistic Sans" w:eastAsiaTheme="minorHAnsi" w:hAnsi="Simplistic Sans" w:cstheme="minorBidi"/>
+          <w:sz w:val="22"/>
+          <w:szCs w:val="22"/>
+          <w:lang w:eastAsia="en-US"/>
+        </w:rPr>
+        <w:t xml:space="preserve"> buitenaardse ruimteschepen</w:t>
+      </w:r>
+      <w:commentRangeEnd w:id="4"/>
+      <w:r>
+        <w:rPr>
+          <w:rStyle w:val="CommentReference"/>
+          <w:rFonts w:asciiTheme="minorHAnsi" w:eastAsiaTheme="minorHAnsi" w:hAnsiTheme="minorHAnsi" w:cstheme="minorBidi"/>
+          <w:lang w:eastAsia="en-US"/>
+        </w:rPr>
+        <w:commentReference w:id="4"/>
+      </w:r>
+      <w:r>
+        <w:rPr>
+          <w:rFonts w:ascii="Simplistic Sans" w:eastAsiaTheme="minorHAnsi" w:hAnsi="Simplistic Sans" w:cstheme="minorBidi"/>
+          <w:sz w:val="22"/>
+          <w:szCs w:val="22"/>
+          <w:lang w:eastAsia="en-US"/>
+        </w:rPr>
+        <w:t xml:space="preserve"> kunnen werken</w:t>
+      </w:r>
+      <w:r>
+        <w:rPr>
+          <w:rFonts w:ascii="Simplistic Sans" w:eastAsiaTheme="minorHAnsi" w:hAnsi="Simplistic Sans" w:cstheme="minorBidi"/>
+          <w:sz w:val="22"/>
+          <w:szCs w:val="22"/>
+          <w:lang w:eastAsia="en-US"/>
+        </w:rPr>
+        <w:t>?</w:t>
       </w:r>
     </w:p>
     <w:p>
@@ -1982,107 +2066,7 @@
           <w:szCs w:val="22"/>
           <w:lang w:eastAsia="en-US"/>
         </w:rPr>
-        <w:t>Hoe</w:t>
-      </w:r>
-      <w:r>
-        <w:rPr>
-          <w:rFonts w:ascii="Simplistic Sans" w:eastAsiaTheme="minorHAnsi" w:hAnsi="Simplistic Sans" w:cstheme="minorBidi"/>
-          <w:sz w:val="22"/>
-          <w:szCs w:val="22"/>
-          <w:lang w:eastAsia="en-US"/>
-        </w:rPr>
-        <w:t xml:space="preserve"> heeft </w:t>
-      </w:r>
-      <w:r>
-        <w:rPr>
-          <w:rFonts w:ascii="Simplistic Sans" w:eastAsiaTheme="minorHAnsi" w:hAnsi="Simplistic Sans" w:cstheme="minorBidi"/>
-          <w:sz w:val="22"/>
-          <w:szCs w:val="22"/>
-          <w:lang w:eastAsia="en-US"/>
-        </w:rPr>
-        <w:t xml:space="preserve">u </w:t>
-      </w:r>
-      <w:r>
-        <w:rPr>
-          <w:rFonts w:ascii="Simplistic Sans" w:eastAsiaTheme="minorHAnsi" w:hAnsi="Simplistic Sans" w:cstheme="minorBidi"/>
-          <w:sz w:val="22"/>
-          <w:szCs w:val="22"/>
-          <w:lang w:eastAsia="en-US"/>
-        </w:rPr>
-        <w:t xml:space="preserve">onderzoek gedaan over </w:t>
-      </w:r>
-      <w:r>
-        <w:rPr>
-          <w:rFonts w:ascii="Simplistic Sans" w:eastAsiaTheme="minorHAnsi" w:hAnsi="Simplistic Sans" w:cstheme="minorBidi"/>
-          <w:sz w:val="22"/>
-          <w:szCs w:val="22"/>
-          <w:lang w:eastAsia="en-US"/>
-        </w:rPr>
-        <w:t>de manier waarop</w:t>
-      </w:r>
-      <w:r>
-        <w:rPr>
-          <w:rFonts w:ascii="Simplistic Sans" w:eastAsiaTheme="minorHAnsi" w:hAnsi="Simplistic Sans" w:cstheme="minorBidi"/>
-          <w:sz w:val="22"/>
-          <w:szCs w:val="22"/>
-          <w:lang w:eastAsia="en-US"/>
-        </w:rPr>
-        <w:t xml:space="preserve"> </w:t>
-      </w:r>
-      <w:r>
-        <w:rPr>
-          <w:rFonts w:ascii="Simplistic Sans" w:eastAsiaTheme="minorHAnsi" w:hAnsi="Simplistic Sans" w:cstheme="minorBidi"/>
-          <w:sz w:val="22"/>
-          <w:szCs w:val="22"/>
-          <w:lang w:eastAsia="en-US"/>
-        </w:rPr>
-        <w:t xml:space="preserve"> </w:t>
-      </w:r>
-      <w:commentRangeStart w:id="5"/>
-      <w:r>
-        <w:rPr>
-          <w:rFonts w:ascii="Simplistic Sans" w:eastAsiaTheme="minorHAnsi" w:hAnsi="Simplistic Sans" w:cstheme="minorBidi"/>
-          <w:sz w:val="22"/>
-          <w:szCs w:val="22"/>
-          <w:lang w:eastAsia="en-US"/>
-        </w:rPr>
-        <w:t>theoretische</w:t>
-      </w:r>
-      <w:r>
-        <w:rPr>
-          <w:rFonts w:ascii="Simplistic Sans" w:eastAsiaTheme="minorHAnsi" w:hAnsi="Simplistic Sans" w:cstheme="minorBidi"/>
-          <w:sz w:val="22"/>
-          <w:szCs w:val="22"/>
-          <w:lang w:eastAsia="en-US"/>
-        </w:rPr>
-        <w:t xml:space="preserve"> buitenaardse ruimteschepen</w:t>
-      </w:r>
-      <w:commentRangeEnd w:id="5"/>
-      <w:r>
-        <w:rPr>
-          <w:rStyle w:val="CommentReference"/>
-          <w:rFonts w:asciiTheme="minorHAnsi" w:eastAsiaTheme="minorHAnsi" w:hAnsiTheme="minorHAnsi" w:cstheme="minorBidi"/>
-          <w:lang w:eastAsia="en-US"/>
-        </w:rPr>
-        <w:commentReference w:id="5"/>
-      </w:r>
-      <w:r>
-        <w:rPr>
-          <w:rFonts w:ascii="Simplistic Sans" w:eastAsiaTheme="minorHAnsi" w:hAnsi="Simplistic Sans" w:cstheme="minorBidi"/>
-          <w:sz w:val="22"/>
-          <w:szCs w:val="22"/>
-          <w:lang w:eastAsia="en-US"/>
-        </w:rPr>
-        <w:t xml:space="preserve"> kunnen werken</w:t>
-      </w:r>
-      <w:r>
-        <w:rPr>
-          <w:rFonts w:ascii="Simplistic Sans" w:eastAsiaTheme="minorHAnsi" w:hAnsi="Simplistic Sans" w:cstheme="minorBidi"/>
-          <w:sz w:val="22"/>
-          <w:szCs w:val="22"/>
-          <w:lang w:eastAsia="en-US"/>
-        </w:rPr>
-        <w:t>?</w:t>
+        <w:t>Kunt u mij meer vertellen over waarom uw ruimteschip er zo uitziet en hoe dit zou werken?</w:t>
       </w:r>
     </w:p>
     <w:p>
@@ -2107,7 +2091,43 @@
           <w:szCs w:val="22"/>
           <w:lang w:eastAsia="en-US"/>
         </w:rPr>
-        <w:t>Kunt u mij meer vertellen over waarom uw ruimteschip er zo uitziet en hoe dit zou werken?</w:t>
+        <w:t xml:space="preserve">U bent geïnteresseerd in en hebt onderzoek gedaan naar de vraag: "Waarom weegt de ruimte niets?" Kunt u uitleggen wat deze vraag belangrijk maakt </w:t>
+      </w:r>
+      <w:r>
+        <w:rPr>
+          <w:rFonts w:ascii="Simplistic Sans" w:eastAsiaTheme="minorHAnsi" w:hAnsi="Simplistic Sans" w:cstheme="minorBidi"/>
+          <w:sz w:val="22"/>
+          <w:szCs w:val="22"/>
+          <w:lang w:eastAsia="en-US"/>
+        </w:rPr>
+        <w:t>(</w:t>
+      </w:r>
+      <w:r>
+        <w:rPr>
+          <w:rFonts w:ascii="Simplistic Sans" w:eastAsiaTheme="minorHAnsi" w:hAnsi="Simplistic Sans" w:cstheme="minorBidi"/>
+          <w:sz w:val="22"/>
+          <w:szCs w:val="22"/>
+          <w:lang w:eastAsia="en-US"/>
+        </w:rPr>
+        <w:t>en waarom het relevant is in de context van de ruimtewetenschap</w:t>
+      </w:r>
+      <w:r>
+        <w:rPr>
+          <w:rFonts w:ascii="Simplistic Sans" w:eastAsiaTheme="minorHAnsi" w:hAnsi="Simplistic Sans" w:cstheme="minorBidi"/>
+          <w:sz w:val="22"/>
+          <w:szCs w:val="22"/>
+          <w:lang w:eastAsia="en-US"/>
+        </w:rPr>
+        <w:t>)</w:t>
+      </w:r>
+      <w:r>
+        <w:rPr>
+          <w:rFonts w:ascii="Simplistic Sans" w:eastAsiaTheme="minorHAnsi" w:hAnsi="Simplistic Sans" w:cstheme="minorBidi"/>
+          <w:sz w:val="22"/>
+          <w:szCs w:val="22"/>
+          <w:lang w:eastAsia="en-US"/>
+        </w:rPr>
+        <w:t>?</w:t>
       </w:r>
     </w:p>
     <w:p>
@@ -2132,43 +2152,7 @@
           <w:szCs w:val="22"/>
           <w:lang w:eastAsia="en-US"/>
         </w:rPr>
-        <w:t xml:space="preserve">U bent geïnteresseerd in en hebt onderzoek gedaan naar de vraag: "Waarom weegt de ruimte niets?" Kunt u uitleggen wat deze vraag belangrijk maakt </w:t>
-      </w:r>
-      <w:r>
-        <w:rPr>
-          <w:rFonts w:ascii="Simplistic Sans" w:eastAsiaTheme="minorHAnsi" w:hAnsi="Simplistic Sans" w:cstheme="minorBidi"/>
-          <w:sz w:val="22"/>
-          <w:szCs w:val="22"/>
-          <w:lang w:eastAsia="en-US"/>
-        </w:rPr>
-        <w:t>(</w:t>
-      </w:r>
-      <w:r>
-        <w:rPr>
-          <w:rFonts w:ascii="Simplistic Sans" w:eastAsiaTheme="minorHAnsi" w:hAnsi="Simplistic Sans" w:cstheme="minorBidi"/>
-          <w:sz w:val="22"/>
-          <w:szCs w:val="22"/>
-          <w:lang w:eastAsia="en-US"/>
-        </w:rPr>
-        <w:t>en waarom het relevant is in de context van de ruimtewetenschap</w:t>
-      </w:r>
-      <w:r>
-        <w:rPr>
-          <w:rFonts w:ascii="Simplistic Sans" w:eastAsiaTheme="minorHAnsi" w:hAnsi="Simplistic Sans" w:cstheme="minorBidi"/>
-          <w:sz w:val="22"/>
-          <w:szCs w:val="22"/>
-          <w:lang w:eastAsia="en-US"/>
-        </w:rPr>
-        <w:t>)</w:t>
-      </w:r>
-      <w:r>
-        <w:rPr>
-          <w:rFonts w:ascii="Simplistic Sans" w:eastAsiaTheme="minorHAnsi" w:hAnsi="Simplistic Sans" w:cstheme="minorBidi"/>
-          <w:sz w:val="22"/>
-          <w:szCs w:val="22"/>
-          <w:lang w:eastAsia="en-US"/>
-        </w:rPr>
-        <w:t>?</w:t>
+        <w:t xml:space="preserve">Uw kunst exhibitie over ‘Alien art’, Hoe combineert u wetenschappelijk onderzoek met beeldende kunst? </w:t>
       </w:r>
     </w:p>
     <w:p>
@@ -2193,7 +2177,7 @@
           <w:szCs w:val="22"/>
           <w:lang w:eastAsia="en-US"/>
         </w:rPr>
-        <w:t xml:space="preserve">Uw kunst exhibitie over ‘Alien art’, Hoe combineert u wetenschappelijk onderzoek met beeldende kunst? </w:t>
+        <w:t>Kun je vertellen over enkele van je meest gedenkwaardige ervaringen of momenten tijdens je werk in de ruimtewetenschap?</w:t>
       </w:r>
     </w:p>
     <w:p>
@@ -2218,8 +2202,16 @@
           <w:szCs w:val="22"/>
           <w:lang w:eastAsia="en-US"/>
         </w:rPr>
-        <w:lastRenderedPageBreak/>
-        <w:t>Kun je vertellen over enkele van je meest gedenkwaardige ervaringen of momenten tijdens je werk in de ruimtewetenschap?</w:t>
+        <w:t xml:space="preserve">In 2024 wordt uw werk de ‘Einsteinfontein’ geplaatst, </w:t>
+      </w:r>
+      <w:r>
+        <w:rPr>
+          <w:rFonts w:ascii="Simplistic Sans" w:eastAsiaTheme="minorHAnsi" w:hAnsi="Simplistic Sans" w:cstheme="minorBidi"/>
+          <w:sz w:val="22"/>
+          <w:szCs w:val="22"/>
+          <w:lang w:eastAsia="en-US"/>
+        </w:rPr>
+        <w:t>een zwart gat als fontein. Kunt u uitleggen wat deze fontein gaat laten zien?</w:t>
       </w:r>
     </w:p>
     <w:p>
@@ -2244,16 +2236,7 @@
           <w:szCs w:val="22"/>
           <w:lang w:eastAsia="en-US"/>
         </w:rPr>
-        <w:t xml:space="preserve">In 2024 wordt uw werk de ‘Einsteinfontein’ geplaatst, </w:t>
-      </w:r>
-      <w:r>
-        <w:rPr>
-          <w:rFonts w:ascii="Simplistic Sans" w:eastAsiaTheme="minorHAnsi" w:hAnsi="Simplistic Sans" w:cstheme="minorBidi"/>
-          <w:sz w:val="22"/>
-          <w:szCs w:val="22"/>
-          <w:lang w:eastAsia="en-US"/>
-        </w:rPr>
-        <w:t>een zwart gat als fontein. Kunt u uitleggen wat deze fontein gaat laten zien?</w:t>
+        <w:t xml:space="preserve">Wat zijn enkele van je toekomstige plannen en ambities op het gebied van ruimtewetenschap en kunst? </w:t>
       </w:r>
     </w:p>
     <w:p>
@@ -2271,32 +2254,7 @@
           <w:lang w:eastAsia="en-US"/>
         </w:rPr>
       </w:pPr>
-      <w:r>
-        <w:rPr>
-          <w:rFonts w:ascii="Simplistic Sans" w:eastAsiaTheme="minorHAnsi" w:hAnsi="Simplistic Sans" w:cstheme="minorBidi"/>
-          <w:sz w:val="22"/>
-          <w:szCs w:val="22"/>
-          <w:lang w:eastAsia="en-US"/>
-        </w:rPr>
-        <w:t xml:space="preserve">Wat zijn enkele van je toekomstige plannen en ambities op het gebied van ruimtewetenschap en kunst? </w:t>
-      </w:r>
-    </w:p>
-    <w:p>
-      <w:pPr>
-        <w:pStyle w:val="NormalWeb"/>
-        <w:numPr>
-          <w:ilvl w:val="0"/>
-          <w:numId w:val="4"/>
-        </w:numPr>
-        <w:shd w:val="clear" w:color="auto" w:fill="FFFFFF"/>
-        <w:rPr>
-          <w:rFonts w:ascii="Simplistic Sans" w:eastAsiaTheme="minorHAnsi" w:hAnsi="Simplistic Sans" w:cstheme="minorBidi"/>
-          <w:sz w:val="22"/>
-          <w:szCs w:val="22"/>
-          <w:lang w:eastAsia="en-US"/>
-        </w:rPr>
-      </w:pPr>
-      <w:commentRangeStart w:id="6"/>
+      <w:commentRangeStart w:id="5"/>
       <w:r>
         <w:rPr>
           <w:rFonts w:ascii="Simplistic Sans" w:eastAsiaTheme="minorHAnsi" w:hAnsi="Simplistic Sans" w:cstheme="minorBidi"/>
@@ -2306,14 +2264,14 @@
         </w:rPr>
         <w:t>Zijn er bepaalde projecten of samenwerkingen waar je naar uitkijkt?</w:t>
       </w:r>
-      <w:commentRangeEnd w:id="6"/>
+      <w:commentRangeEnd w:id="5"/>
       <w:r>
         <w:rPr>
           <w:rStyle w:val="CommentReference"/>
           <w:rFonts w:asciiTheme="minorHAnsi" w:eastAsiaTheme="minorHAnsi" w:hAnsiTheme="minorHAnsi" w:cstheme="minorBidi"/>
           <w:lang w:eastAsia="en-US"/>
         </w:rPr>
-        <w:commentReference w:id="6"/>
+        <w:commentReference w:id="5"/>
       </w:r>
     </w:p>
     <w:p>
@@ -2334,6 +2292,7 @@
           <w:szCs w:val="22"/>
           <w:lang w:eastAsia="en-US"/>
         </w:rPr>
+        <w:lastRenderedPageBreak/>
         <w:t>Afsluitend</w:t>
       </w:r>
     </w:p>
@@ -2416,7 +2375,7 @@
       </w:r>
     </w:p>
   </w:comment>
-  <w:comment w:id="1" w:author="Smeets, Renee" w:date="2023-10-04T22:40:00Z" w:initials="RS">
+  <w:comment w:id="1" w:author="Smeets, Renee" w:date="2023-10-04T22:39:00Z" w:initials="RS">
     <w:p>
       <w:pPr>
         <w:pStyle w:val="CommentText"/>
@@ -2428,11 +2387,27 @@
         <w:annotationRef/>
       </w:r>
       <w:r>
+        <w:t>Waardoor bent u geïnteresseerd geraakt in (…) is misschien iets concreter</w:t>
+      </w:r>
+    </w:p>
+  </w:comment>
+  <w:comment w:id="2" w:author="Smeets, Renee" w:date="2023-10-04T22:40:00Z" w:initials="RS">
+    <w:p>
+      <w:pPr>
+        <w:pStyle w:val="CommentText"/>
+      </w:pPr>
+      <w:r>
+        <w:rPr>
+          <w:rStyle w:val="CommentReference"/>
+        </w:rPr>
+        <w:annotationRef/>
+      </w:r>
+      <w:r>
         <w:t>Ik zou consistent vousvoyeren óf tutoyeren (maar niet door elkaar) straks in je artikel</w:t>
       </w:r>
     </w:p>
   </w:comment>
-  <w:comment w:id="2" w:author="Smeets, Renee" w:date="2023-10-04T22:39:00Z" w:initials="RS">
+  <w:comment w:id="3" w:author="Smeets, Renee" w:date="2023-10-04T23:04:00Z" w:initials="RS">
     <w:p>
       <w:pPr>
         <w:pStyle w:val="CommentText"/>
@@ -2444,11 +2419,11 @@
         <w:annotationRef/>
       </w:r>
       <w:r>
-        <w:t>Waardoor bent u geïnteresseerd geraakt in (…) is misschien iets concreter</w:t>
+        <w:t>Wellicht vragen naar de grootste uitdagingen, of een aantal uitdagingen opvragen</w:t>
       </w:r>
     </w:p>
   </w:comment>
-  <w:comment w:id="3" w:author="Smeets, Renee" w:date="2023-10-04T22:40:00Z" w:initials="RS">
+  <w:comment w:id="4" w:author="Smeets, Renee" w:date="2023-10-04T22:43:00Z" w:initials="RS">
     <w:p>
       <w:pPr>
         <w:pStyle w:val="CommentText"/>
@@ -2460,43 +2435,11 @@
         <w:annotationRef/>
       </w:r>
       <w:r>
-        <w:t>Ik zou consistent vousvoyeren óf tutoyeren (maar niet door elkaar) straks in je artikel</w:t>
+        <w:t>Als je straks vraag/antwoord doet is het voor mij als leek niet duidelijk wat dit zijn</w:t>
       </w:r>
     </w:p>
   </w:comment>
-  <w:comment w:id="4" w:author="Smeets, Renee" w:date="2023-10-04T23:04:00Z" w:initials="RS">
-    <w:p>
-      <w:pPr>
-        <w:pStyle w:val="CommentText"/>
-      </w:pPr>
-      <w:r>
-        <w:rPr>
-          <w:rStyle w:val="CommentReference"/>
-        </w:rPr>
-        <w:annotationRef/>
-      </w:r>
-      <w:r>
-        <w:t>Wellicht vragen naar de grootste uitdagingen, of een aantal uitdagingen opvragen</w:t>
-      </w:r>
-    </w:p>
-  </w:comment>
-  <w:comment w:id="5" w:author="Smeets, Renee" w:date="2023-10-04T22:43:00Z" w:initials="RS">
-    <w:p>
-      <w:pPr>
-        <w:pStyle w:val="CommentText"/>
-      </w:pPr>
-      <w:r>
-        <w:rPr>
-          <w:rStyle w:val="CommentReference"/>
-        </w:rPr>
-        <w:annotationRef/>
-      </w:r>
-      <w:r>
-        <w:t>Als je straks vraag/antwoord doet is het voor mij als leek niet duidelijk wat dit zijn</w:t>
-      </w:r>
-    </w:p>
-  </w:comment>
-  <w:comment w:id="6" w:author="Smeets, Renee" w:date="2023-10-04T22:51:00Z" w:initials="RS">
+  <w:comment w:id="5" w:author="Smeets, Renee" w:date="2023-10-04T22:51:00Z" w:initials="RS">
     <w:p>
       <w:pPr>
         <w:pStyle w:val="CommentText"/>
@@ -2518,7 +2461,6 @@
 <file path=word/commentsExtended.xml><?xml version="1.0" encoding="utf-8"?>
 <w15:commentsEx xmlns:wpc="http://schemas.microsoft.com/office/word/2010/wordprocessingCanvas" xmlns:cx="http://schemas.microsoft.com/office/drawing/2014/chartex" xmlns:cx1="http://schemas.microsoft.com/office/drawing/2015/9/8/chartex" xmlns:cx2="http://schemas.microsoft.com/office/drawing/2015/10/21/chartex" xmlns:cx3="http://schemas.microsoft.com/office/drawing/2016/5/9/chartex" xmlns:cx4="http://schemas.microsoft.com/office/drawing/2016/5/10/chartex" xmlns:cx5="http://schemas.microsoft.com/office/drawing/2016/5/11/chartex" xmlns:cx6="http://schemas.microsoft.com/office/drawing/2016/5/12/chartex" xmlns:cx7="http://schemas.microsoft.com/office/drawing/2016/5/13/chartex" xmlns:cx8="http://schemas.microsoft.com/office/drawing/2016/5/14/chartex" xmlns:mc="http://schemas.openxmlformats.org/markup-compatibility/2006" xmlns:aink="http://schemas.microsoft.com/office/drawing/2016/ink" xmlns:am3d="http://schemas.microsoft.com/office/drawing/2017/model3d" xmlns:o="urn:schemas-microsoft-com:office:office" xmlns:oel="http://schemas.microsoft.com/office/2019/extlst" xmlns:r="http://schemas.openxmlformats.org/officeDocument/2006/relationships" xmlns:m="http://schemas.openxmlformats.org/officeDocument/2006/math" xmlns:v="urn:schemas-microsoft-com:vml" xmlns:wp14="http://schemas.microsoft.com/office/word/2010/wordprocessingDrawing" xmlns:wp="http://schemas.openxmlformats.org/drawingml/2006/wordprocessingDrawing" xmlns:w10="urn:schemas-microsoft-com:office:word" xmlns:w="http://schemas.openxmlformats.org/wordprocessingml/2006/main" xmlns:w14="http://schemas.microsoft.com/office/word/2010/wordml" xmlns:w15="http://schemas.microsoft.com/office/word/2012/wordml" xmlns:w16cex="http://schemas.microsoft.com/office/word/2018/wordml/cex" xmlns:w16cid="http://schemas.microsoft.com/office/word/2016/wordml/cid" xmlns:w16="http://schemas.microsoft.com/office/word/2018/wordml" xmlns:w16sdtdh="http://schemas.microsoft.com/office/word/2020/wordml/sdtdatahash" xmlns:w16se="http://schemas.microsoft.com/office/word/2015/wordml/symex" xmlns:wpg="http://schemas.microsoft.com/office/word/2010/wordprocessingGroup" xmlns:wpi="http://schemas.microsoft.com/office/word/2010/wordprocessingInk" xmlns:wne="http://schemas.microsoft.com/office/word/2006/wordml" xmlns:wps="http://schemas.microsoft.com/office/word/2010/wordprocessingShape" mc:Ignorable="w14 w15 w16se w16cid w16 w16cex w16sdtdh wp14">
   <w15:commentEx w15:paraId="5CD7AA67" w15:done="0"/>
-  <w15:commentEx w15:paraId="6DE5A6FF" w15:done="1"/>
   <w15:commentEx w15:paraId="4B45A8D7" w15:done="1"/>
   <w15:commentEx w15:paraId="523D7F46" w15:done="1"/>
   <w15:commentEx w15:paraId="535D8A6B" w15:done="1"/>
@@ -2530,7 +2472,6 @@
 <file path=word/commentsExtensible.xml><?xml version="1.0" encoding="utf-8"?>
 <w16cex:commentsExtensible xmlns:wpc="http://schemas.microsoft.com/office/word/2010/wordprocessingCanvas" xmlns:cx="http://schemas.microsoft.com/office/drawing/2014/chartex" xmlns:cx1="http://schemas.microsoft.com/office/drawing/2015/9/8/chartex" xmlns:cx2="http://schemas.microsoft.com/office/drawing/2015/10/21/chartex" xmlns:cx3="http://schemas.microsoft.com/office/drawing/2016/5/9/chartex" xmlns:cx4="http://schemas.microsoft.com/office/drawing/2016/5/10/chartex" xmlns:cx5="http://schemas.microsoft.com/office/drawing/2016/5/11/chartex" xmlns:cx6="http://schemas.microsoft.com/office/drawing/2016/5/12/chartex" xmlns:cx7="http://schemas.microsoft.com/office/drawing/2016/5/13/chartex" xmlns:cx8="http://schemas.microsoft.com/office/drawing/2016/5/14/chartex" xmlns:cr="http://schemas.microsoft.com/office/comments/2020/reactions" xmlns:mc="http://schemas.openxmlformats.org/markup-compatibility/2006" xmlns:aink="http://schemas.microsoft.com/office/drawing/2016/ink" xmlns:am3d="http://schemas.microsoft.com/office/drawing/2017/model3d" xmlns:o="urn:schemas-microsoft-com:office:office" xmlns:oel="http://schemas.microsoft.com/office/2019/extlst" xmlns:r="http://schemas.openxmlformats.org/officeDocument/2006/relationships" xmlns:m="http://schemas.openxmlformats.org/officeDocument/2006/math" xmlns:v="urn:schemas-microsoft-com:vml" xmlns:wp14="http://schemas.microsoft.com/office/word/2010/wordprocessingDrawing" xmlns:wp="http://schemas.openxmlformats.org/drawingml/2006/wordprocessingDrawing" xmlns:w10="urn:schemas-microsoft-com:office:word" xmlns:w="http://schemas.openxmlformats.org/wordprocessingml/2006/main" xmlns:w14="http://schemas.microsoft.com/office/word/2010/wordml" xmlns:w15="http://schemas.microsoft.com/office/word/2012/wordml" xmlns:w16cex="http://schemas.microsoft.com/office/word/2018/wordml/cex" xmlns:w16cid="http://schemas.microsoft.com/office/word/2016/wordml/cid" xmlns:w16="http://schemas.microsoft.com/office/word/2018/wordml" xmlns:w16sdtdh="http://schemas.microsoft.com/office/word/2020/wordml/sdtdatahash" xmlns:w16se="http://schemas.microsoft.com/office/word/2015/wordml/symex" xmlns:wpg="http://schemas.microsoft.com/office/word/2010/wordprocessingGroup" xmlns:wpi="http://schemas.microsoft.com/office/word/2010/wordprocessingInk" xmlns:wne="http://schemas.microsoft.com/office/word/2006/wordml" xmlns:wps="http://schemas.microsoft.com/office/word/2010/wordprocessingShape" mc:Ignorable="w14 w15 w16se w16cid w16 w16cex w16sdtdh cr wp14">
   <w16cex:commentExtensible w16cex:durableId="0E16C7FC" w16cex:dateUtc="2023-10-04T20:37:00Z"/>
-  <w16cex:commentExtensible w16cex:durableId="04ED4283" w16cex:dateUtc="2023-10-04T20:40:00Z"/>
   <w16cex:commentExtensible w16cex:durableId="3E5DE976" w16cex:dateUtc="2023-10-04T20:39:00Z"/>
   <w16cex:commentExtensible w16cex:durableId="5ED7D881" w16cex:dateUtc="2023-10-04T20:40:00Z"/>
   <w16cex:commentExtensible w16cex:durableId="0F192062" w16cex:dateUtc="2023-10-04T21:04:00Z"/>
@@ -2542,7 +2483,6 @@
 <file path=word/commentsIds.xml><?xml version="1.0" encoding="utf-8"?>
 <w16cid:commentsIds xmlns:wpc="http://schemas.microsoft.com/office/word/2010/wordprocessingCanvas" xmlns:cx="http://schemas.microsoft.com/office/drawing/2014/chartex" xmlns:cx1="http://schemas.microsoft.com/office/drawing/2015/9/8/chartex" xmlns:cx2="http://schemas.microsoft.com/office/drawing/2015/10/21/chartex" xmlns:cx3="http://schemas.microsoft.com/office/drawing/2016/5/9/chartex" xmlns:cx4="http://schemas.microsoft.com/office/drawing/2016/5/10/chartex" xmlns:cx5="http://schemas.microsoft.com/office/drawing/2016/5/11/chartex" xmlns:cx6="http://schemas.microsoft.com/office/drawing/2016/5/12/chartex" xmlns:cx7="http://schemas.microsoft.com/office/drawing/2016/5/13/chartex" xmlns:cx8="http://schemas.microsoft.com/office/drawing/2016/5/14/chartex" xmlns:mc="http://schemas.openxmlformats.org/markup-compatibility/2006" xmlns:aink="http://schemas.microsoft.com/office/drawing/2016/ink" xmlns:am3d="http://schemas.microsoft.com/office/drawing/2017/model3d" xmlns:o="urn:schemas-microsoft-com:office:office" xmlns:oel="http://schemas.microsoft.com/office/2019/extlst" xmlns:r="http://schemas.openxmlformats.org/officeDocument/2006/relationships" xmlns:m="http://schemas.openxmlformats.org/officeDocument/2006/math" xmlns:v="urn:schemas-microsoft-com:vml" xmlns:wp14="http://schemas.microsoft.com/office/word/2010/wordprocessingDrawing" xmlns:wp="http://schemas.openxmlformats.org/drawingml/2006/wordprocessingDrawing" xmlns:w10="urn:schemas-microsoft-com:office:word" xmlns:w="http://schemas.openxmlformats.org/wordprocessingml/2006/main" xmlns:w14="http://schemas.microsoft.com/office/word/2010/wordml" xmlns:w15="http://schemas.microsoft.com/office/word/2012/wordml" xmlns:w16cex="http://schemas.microsoft.com/office/word/2018/wordml/cex" xmlns:w16cid="http://schemas.microsoft.com/office/word/2016/wordml/cid" xmlns:w16="http://schemas.microsoft.com/office/word/2018/wordml" xmlns:w16sdtdh="http://schemas.microsoft.com/office/word/2020/wordml/sdtdatahash" xmlns:w16se="http://schemas.microsoft.com/office/word/2015/wordml/symex" xmlns:wpg="http://schemas.microsoft.com/office/word/2010/wordprocessingGroup" xmlns:wpi="http://schemas.microsoft.com/office/word/2010/wordprocessingInk" xmlns:wne="http://schemas.microsoft.com/office/word/2006/wordml" xmlns:wps="http://schemas.microsoft.com/office/word/2010/wordprocessingShape" mc:Ignorable="w14 w15 w16se w16cid w16 w16cex w16sdtdh wp14">
   <w16cid:commentId w16cid:paraId="5CD7AA67" w16cid:durableId="0E16C7FC"/>
-  <w16cid:commentId w16cid:paraId="6DE5A6FF" w16cid:durableId="04ED4283"/>
   <w16cid:commentId w16cid:paraId="4B45A8D7" w16cid:durableId="3E5DE976"/>
   <w16cid:commentId w16cid:paraId="523D7F46" w16cid:durableId="5ED7D881"/>
   <w16cid:commentId w16cid:paraId="535D8A6B" w16cid:durableId="0F192062"/>

</xml_diff>

<commit_message>
vault backup: 2023-10-05 18:30:08
</commit_message>
<xml_diff>
--- a/Vakken/Journalistieke en Redactionele Vaardigheden/Interview/Feedback folder/Interviewplan_JortSiemes_VincentIcke - na feedback.docx
+++ b/Vakken/Journalistieke en Redactionele Vaardigheden/Interview/Feedback folder/Interviewplan_JortSiemes_VincentIcke - na feedback.docx
@@ -1292,25 +1292,65 @@
           <w:szCs w:val="22"/>
           <w:lang w:eastAsia="en-US"/>
         </w:rPr>
-        <w:t>Zelf</w:t>
-      </w:r>
-      <w:r>
-        <w:rPr>
-          <w:rFonts w:ascii="Simplistic Sans" w:eastAsiaTheme="minorHAnsi" w:hAnsi="Simplistic Sans" w:cstheme="minorBidi"/>
-          <w:sz w:val="22"/>
-          <w:szCs w:val="22"/>
-          <w:lang w:eastAsia="en-US"/>
-        </w:rPr>
-        <w:t xml:space="preserve"> ben ik</w:t>
-      </w:r>
-      <w:r>
-        <w:rPr>
-          <w:rFonts w:ascii="Simplistic Sans" w:eastAsiaTheme="minorHAnsi" w:hAnsi="Simplistic Sans" w:cstheme="minorBidi"/>
-          <w:sz w:val="22"/>
-          <w:szCs w:val="22"/>
-          <w:lang w:eastAsia="en-US"/>
-        </w:rPr>
-        <w:t xml:space="preserve"> erg benieuwd of u een favoriet fictie ruimteverhaal heeft, zoals film? </w:t>
+        <w:t xml:space="preserve">Zelf is een van mijn grootste inspiraties over het Heelal fictie films zoals </w:t>
+      </w:r>
+      <w:proofErr w:type="spellStart"/>
+      <w:r>
+        <w:rPr>
+          <w:rFonts w:ascii="Simplistic Sans" w:eastAsiaTheme="minorHAnsi" w:hAnsi="Simplistic Sans" w:cstheme="minorBidi"/>
+          <w:sz w:val="22"/>
+          <w:szCs w:val="22"/>
+          <w:lang w:eastAsia="en-US"/>
+        </w:rPr>
+        <w:t>Dune</w:t>
+      </w:r>
+      <w:proofErr w:type="spellEnd"/>
+      <w:r>
+        <w:rPr>
+          <w:rFonts w:ascii="Simplistic Sans" w:eastAsiaTheme="minorHAnsi" w:hAnsi="Simplistic Sans" w:cstheme="minorBidi"/>
+          <w:sz w:val="22"/>
+          <w:szCs w:val="22"/>
+          <w:lang w:eastAsia="en-US"/>
+        </w:rPr>
+        <w:t xml:space="preserve"> en 2001 Space </w:t>
+      </w:r>
+      <w:proofErr w:type="spellStart"/>
+      <w:r>
+        <w:rPr>
+          <w:rFonts w:ascii="Simplistic Sans" w:eastAsiaTheme="minorHAnsi" w:hAnsi="Simplistic Sans" w:cstheme="minorBidi"/>
+          <w:sz w:val="22"/>
+          <w:szCs w:val="22"/>
+          <w:lang w:eastAsia="en-US"/>
+        </w:rPr>
+        <w:t>Odyssey</w:t>
+      </w:r>
+      <w:proofErr w:type="spellEnd"/>
+      <w:r>
+        <w:rPr>
+          <w:rFonts w:ascii="Simplistic Sans" w:eastAsiaTheme="minorHAnsi" w:hAnsi="Simplistic Sans" w:cstheme="minorBidi"/>
+          <w:sz w:val="22"/>
+          <w:szCs w:val="22"/>
+          <w:lang w:eastAsia="en-US"/>
+        </w:rPr>
+        <w:t>. Nu ben</w:t>
+      </w:r>
+      <w:r>
+        <w:rPr>
+          <w:rFonts w:ascii="Simplistic Sans" w:eastAsiaTheme="minorHAnsi" w:hAnsi="Simplistic Sans" w:cstheme="minorBidi"/>
+          <w:sz w:val="22"/>
+          <w:szCs w:val="22"/>
+          <w:lang w:eastAsia="en-US"/>
+        </w:rPr>
+        <w:t xml:space="preserve"> ik</w:t>
+      </w:r>
+      <w:r>
+        <w:rPr>
+          <w:rFonts w:ascii="Simplistic Sans" w:eastAsiaTheme="minorHAnsi" w:hAnsi="Simplistic Sans" w:cstheme="minorBidi"/>
+          <w:sz w:val="22"/>
+          <w:szCs w:val="22"/>
+          <w:lang w:eastAsia="en-US"/>
+        </w:rPr>
+        <w:t xml:space="preserve"> erg benieuwd of u een favoriet ruimteverhaal heeft, zoals film? </w:t>
       </w:r>
     </w:p>
     <w:p>
@@ -1463,6 +1503,33 @@
           <w:szCs w:val="22"/>
           <w:lang w:eastAsia="en-US"/>
         </w:rPr>
+        <w:t xml:space="preserve">In uw marathon interview met VPRO in 1997 gaf u aan zich af te vragen hoeveel nut </w:t>
+      </w:r>
+      <w:r>
+        <w:rPr>
+          <w:rFonts w:ascii="Simplistic Sans" w:eastAsiaTheme="minorHAnsi" w:hAnsi="Simplistic Sans" w:cstheme="minorBidi"/>
+          <w:sz w:val="22"/>
+          <w:szCs w:val="22"/>
+          <w:lang w:eastAsia="en-US"/>
+        </w:rPr>
+        <w:t>de mens zelf heeft in de ruimte voor wetenschappelijk onderzoek.</w:t>
+      </w:r>
+      <w:r>
+        <w:rPr>
+          <w:rFonts w:ascii="Simplistic Sans" w:eastAsiaTheme="minorHAnsi" w:hAnsi="Simplistic Sans" w:cstheme="minorBidi"/>
+          <w:sz w:val="22"/>
+          <w:szCs w:val="22"/>
+          <w:lang w:eastAsia="en-US"/>
+        </w:rPr>
+        <w:t xml:space="preserve"> </w:t>
+      </w:r>
+      <w:r>
+        <w:rPr>
+          <w:rFonts w:ascii="Simplistic Sans" w:eastAsiaTheme="minorHAnsi" w:hAnsi="Simplistic Sans" w:cstheme="minorBidi"/>
+          <w:sz w:val="22"/>
+          <w:szCs w:val="22"/>
+          <w:lang w:eastAsia="en-US"/>
+        </w:rPr>
         <w:t>Wat vind u van de privatisering van ruimtevaart?</w:t>
       </w:r>
     </w:p>
@@ -1567,6 +1634,92 @@
           <w:lang w:eastAsia="en-US"/>
         </w:rPr>
       </w:pPr>
+      <w:r>
+        <w:rPr>
+          <w:rFonts w:ascii="Simplistic Sans" w:eastAsiaTheme="minorHAnsi" w:hAnsi="Simplistic Sans" w:cstheme="minorBidi"/>
+          <w:sz w:val="22"/>
+          <w:szCs w:val="22"/>
+          <w:lang w:eastAsia="en-US"/>
+        </w:rPr>
+        <w:t>Docenten die fundamentalistisch christen waren tijdens uw studie in Amerika kon u niet goed mee door een deur</w:t>
+      </w:r>
+      <w:r>
+        <w:rPr>
+          <w:rFonts w:ascii="Simplistic Sans" w:eastAsiaTheme="minorHAnsi" w:hAnsi="Simplistic Sans" w:cstheme="minorBidi"/>
+          <w:sz w:val="22"/>
+          <w:szCs w:val="22"/>
+          <w:lang w:eastAsia="en-US"/>
+        </w:rPr>
+        <w:t>,</w:t>
+      </w:r>
+      <w:r>
+        <w:rPr>
+          <w:rFonts w:ascii="Simplistic Sans" w:eastAsiaTheme="minorHAnsi" w:hAnsi="Simplistic Sans" w:cstheme="minorBidi"/>
+          <w:sz w:val="22"/>
+          <w:szCs w:val="22"/>
+          <w:lang w:eastAsia="en-US"/>
+        </w:rPr>
+        <w:t xml:space="preserve"> tot het punt wat ik begrepen heb dat u zelfs </w:t>
+      </w:r>
+      <w:proofErr w:type="spellStart"/>
+      <w:r>
+        <w:rPr>
+          <w:rFonts w:ascii="Simplistic Sans" w:eastAsiaTheme="minorHAnsi" w:hAnsi="Simplistic Sans" w:cstheme="minorBidi"/>
+          <w:sz w:val="22"/>
+          <w:szCs w:val="22"/>
+          <w:lang w:eastAsia="en-US"/>
+        </w:rPr>
+        <w:t>Shotokan</w:t>
+      </w:r>
+      <w:proofErr w:type="spellEnd"/>
+      <w:r>
+        <w:rPr>
+          <w:rFonts w:ascii="Simplistic Sans" w:eastAsiaTheme="minorHAnsi" w:hAnsi="Simplistic Sans" w:cstheme="minorBidi"/>
+          <w:sz w:val="22"/>
+          <w:szCs w:val="22"/>
+          <w:lang w:eastAsia="en-US"/>
+        </w:rPr>
+        <w:t xml:space="preserve"> karate moest gaan leren hiervoor. Kan u iets meer uitleggen over hun manier van denken ten opzichte van uw denken?</w:t>
+      </w:r>
+      <w:r>
+        <w:rPr>
+          <w:rFonts w:ascii="Simplistic Sans" w:eastAsiaTheme="minorHAnsi" w:hAnsi="Simplistic Sans" w:cstheme="minorBidi"/>
+          <w:sz w:val="22"/>
+          <w:szCs w:val="22"/>
+          <w:lang w:eastAsia="en-US"/>
+        </w:rPr>
+        <w:t xml:space="preserve"> </w:t>
+      </w:r>
+      <w:r>
+        <w:rPr>
+          <w:rFonts w:ascii="Simplistic Sans" w:eastAsiaTheme="minorHAnsi" w:hAnsi="Simplistic Sans" w:cstheme="minorBidi"/>
+          <w:sz w:val="22"/>
+          <w:szCs w:val="22"/>
+          <w:lang w:eastAsia="en-US"/>
+        </w:rPr>
+        <w:t>[</w:t>
+      </w:r>
+      <w:hyperlink r:id="rId12" w:history="1">
+        <w:r>
+          <w:rPr>
+            <w:rStyle w:val="Hyperlink"/>
+            <w:rFonts w:ascii="Simplistic Sans" w:eastAsiaTheme="minorHAnsi" w:hAnsi="Simplistic Sans" w:cstheme="minorBidi"/>
+            <w:sz w:val="22"/>
+            <w:szCs w:val="22"/>
+            <w:lang w:eastAsia="en-US"/>
+          </w:rPr>
+          <w:t>1</w:t>
+        </w:r>
+      </w:hyperlink>
+      <w:r>
+        <w:rPr>
+          <w:rFonts w:ascii="Simplistic Sans" w:eastAsiaTheme="minorHAnsi" w:hAnsi="Simplistic Sans" w:cstheme="minorBidi"/>
+          <w:sz w:val="22"/>
+          <w:szCs w:val="22"/>
+          <w:lang w:eastAsia="en-US"/>
+        </w:rPr>
+        <w:t>]</w:t>
+      </w:r>
     </w:p>
     <w:p>
       <w:pPr>
@@ -2177,6 +2330,7 @@
           <w:szCs w:val="22"/>
           <w:lang w:eastAsia="en-US"/>
         </w:rPr>
+        <w:lastRenderedPageBreak/>
         <w:t>Kun je vertellen over enkele van je meest gedenkwaardige ervaringen of momenten tijdens je werk in de ruimtewetenschap?</w:t>
       </w:r>
     </w:p>
@@ -2292,7 +2446,6 @@
           <w:szCs w:val="22"/>
           <w:lang w:eastAsia="en-US"/>
         </w:rPr>
-        <w:lastRenderedPageBreak/>
         <w:t>Afsluitend</w:t>
       </w:r>
     </w:p>

</xml_diff>